<commit_message>
notes till kubernetes volumes
</commit_message>
<xml_diff>
--- a/Resources/Docker & Kubernetes - The Practical Guide - Notes.docx
+++ b/Resources/Docker & Kubernetes - The Practical Guide - Notes.docx
@@ -14299,7 +14299,13 @@
         </w:numPr>
       </w:pPr>
       <w:r>
-        <w:t>Refer slide Section12#1</w:t>
+        <w:t>Refer slide Section1</w:t>
+      </w:r>
+      <w:r>
+        <w:t>1</w:t>
+      </w:r>
+      <w:r>
+        <w:t>#1</w:t>
       </w:r>
     </w:p>
     <w:p>
@@ -14331,7 +14337,13 @@
         </w:numPr>
       </w:pPr>
       <w:r>
-        <w:t>Refer slide Section12#2</w:t>
+        <w:t>Refer slide Section1</w:t>
+      </w:r>
+      <w:r>
+        <w:t>1</w:t>
+      </w:r>
+      <w:r>
+        <w:t>#2</w:t>
       </w:r>
       <w:r>
         <w:t>, 3, 4</w:t>
@@ -14354,7 +14366,13 @@
         </w:numPr>
       </w:pPr>
       <w:r>
-        <w:t>Refer slide Section12#</w:t>
+        <w:t>Refer slide Section1</w:t>
+      </w:r>
+      <w:r>
+        <w:t>1</w:t>
+      </w:r>
+      <w:r>
+        <w:t>#</w:t>
       </w:r>
       <w:r>
         <w:t>5, 6, 7</w:t>
@@ -14449,7 +14467,10 @@
         </w:numPr>
       </w:pPr>
       <w:r>
-        <w:t>Refer slide Section12#8</w:t>
+        <w:t>Refer slide Section11</w:t>
+      </w:r>
+      <w:r>
+        <w:t>#8</w:t>
       </w:r>
     </w:p>
     <w:p>
@@ -14794,7 +14815,13 @@
         </w:numPr>
       </w:pPr>
       <w:r>
-        <w:t>Refer slide Section12#9</w:t>
+        <w:t>Refer slide Section1</w:t>
+      </w:r>
+      <w:r>
+        <w:t>1</w:t>
+      </w:r>
+      <w:r>
+        <w:t>#9</w:t>
       </w:r>
     </w:p>
     <w:p>
@@ -15825,7 +15852,13 @@
         </w:numPr>
       </w:pPr>
       <w:r>
-        <w:t>Refer slide Section12#13</w:t>
+        <w:t>Refer slide Section1</w:t>
+      </w:r>
+      <w:r>
+        <w:t>1</w:t>
+      </w:r>
+      <w:r>
+        <w:t>#13</w:t>
       </w:r>
     </w:p>
     <w:p>
@@ -15845,7 +15878,13 @@
         </w:numPr>
       </w:pPr>
       <w:r>
-        <w:t>Refer slide Section12#10</w:t>
+        <w:t>Refer slide Section1</w:t>
+      </w:r>
+      <w:r>
+        <w:t>1</w:t>
+      </w:r>
+      <w:r>
+        <w:t>#10</w:t>
       </w:r>
     </w:p>
     <w:p>
@@ -15895,7 +15934,13 @@
         </w:numPr>
       </w:pPr>
       <w:r>
-        <w:t>Refer slide Section12#12</w:t>
+        <w:t>Refer slide Section1</w:t>
+      </w:r>
+      <w:r>
+        <w:t>1</w:t>
+      </w:r>
+      <w:r>
+        <w:t>#12</w:t>
       </w:r>
     </w:p>
     <w:p>
@@ -15915,7 +15960,13 @@
         </w:numPr>
       </w:pPr>
       <w:r>
-        <w:t>Refer slide Section12#14</w:t>
+        <w:t>Refer slide Section1</w:t>
+      </w:r>
+      <w:r>
+        <w:t>1</w:t>
+      </w:r>
+      <w:r>
+        <w:t>#14</w:t>
       </w:r>
     </w:p>
     <w:p/>
@@ -15956,7 +16007,13 @@
         </w:numPr>
       </w:pPr>
       <w:r>
-        <w:t>Refer slide Section13#1</w:t>
+        <w:t>Refer slide Section1</w:t>
+      </w:r>
+      <w:r>
+        <w:t>2</w:t>
+      </w:r>
+      <w:r>
+        <w:t>#1</w:t>
       </w:r>
     </w:p>
     <w:p>
@@ -15986,13 +16043,7 @@
         <w:t xml:space="preserve"> (creating resources/machines)</w:t>
       </w:r>
       <w:r>
-        <w:t xml:space="preserve"> your own or you can use other tools like Kubermatic or cloud provider services like </w:t>
-      </w:r>
-      <w:r>
-        <w:t>AWS - Elastic Kubernetes Service (EKS</w:t>
-      </w:r>
-      <w:r>
-        <w:t>) to manage your infrastructure.</w:t>
+        <w:t xml:space="preserve"> your own or you can use other tools like Kubermatic or cloud provider services like AWS - Elastic Kubernetes Service (EKS) to manage your infrastructure.</w:t>
       </w:r>
     </w:p>
     <w:p>
@@ -16012,7 +16063,13 @@
         </w:numPr>
       </w:pPr>
       <w:r>
-        <w:t>Refer slide Section13#2</w:t>
+        <w:t>Refer slide Section1</w:t>
+      </w:r>
+      <w:r>
+        <w:t>2</w:t>
+      </w:r>
+      <w:r>
+        <w:t>#2</w:t>
       </w:r>
     </w:p>
     <w:p>
@@ -16063,37 +16120,7 @@
         <w:pStyle w:val="ListParagraph"/>
       </w:pPr>
       <w:r>
-        <w:t>Minikube is a tool</w:t>
-      </w:r>
-      <w:r>
-        <w:t xml:space="preserve"> </w:t>
-      </w:r>
-      <w:r>
-        <w:t>which you can install locally</w:t>
-      </w:r>
-      <w:r>
-        <w:t xml:space="preserve"> </w:t>
-      </w:r>
-      <w:r>
-        <w:t>for playing around with Kubernetes and for testing it</w:t>
-      </w:r>
-      <w:r>
-        <w:t xml:space="preserve"> </w:t>
-      </w:r>
-      <w:r>
-        <w:t>and it will use a virtual machine on your laptop</w:t>
-      </w:r>
-      <w:r>
-        <w:t xml:space="preserve"> </w:t>
-      </w:r>
-      <w:r>
-        <w:t>to create the cluster in there.</w:t>
-      </w:r>
-      <w:r>
-        <w:t xml:space="preserve"> A</w:t>
-      </w:r>
-      <w:r>
-        <w:t>nd this virtual machine then holds this cluster.</w:t>
+        <w:t>Minikube is a tool which you can install locally for playing around with Kubernetes and for testing it and it will use a virtual machine on your laptop to create the cluster in there. And this virtual machine then holds this cluster.</w:t>
       </w:r>
     </w:p>
     <w:p>
@@ -16249,13 +16276,85 @@
       </w:pPr>
       <w:r>
         <w:lastRenderedPageBreak/>
-        <w:t>Understanding Kubernetes Objects</w:t>
+        <w:t>Understanding Kubernetes Objects (Resources)</w:t>
+      </w:r>
+    </w:p>
+    <w:p>
+      <w:pPr>
+        <w:pStyle w:val="ListParagraph"/>
+        <w:numPr>
+          <w:ilvl w:val="0"/>
+          <w:numId w:val="81"/>
+        </w:numPr>
+      </w:pPr>
+      <w:r>
+        <w:t>Refer slide Section1</w:t>
+      </w:r>
+      <w:r>
+        <w:t>2</w:t>
+      </w:r>
+      <w:r>
+        <w:t>#3</w:t>
+      </w:r>
+    </w:p>
+    <w:p>
+      <w:pPr>
+        <w:pStyle w:val="Heading3"/>
+      </w:pPr>
+      <w:r>
+        <w:t>Pod</w:t>
+      </w:r>
+      <w:r>
+        <w:t xml:space="preserve"> object</w:t>
+      </w:r>
+    </w:p>
+    <w:p>
+      <w:pPr>
+        <w:pStyle w:val="ListParagraph"/>
+        <w:numPr>
+          <w:ilvl w:val="0"/>
+          <w:numId w:val="81"/>
+        </w:numPr>
+      </w:pPr>
+      <w:r>
+        <w:t>Refer slide Section12</w:t>
+      </w:r>
+      <w:r>
+        <w:t>#4</w:t>
+      </w:r>
+    </w:p>
+    <w:p>
+      <w:pPr>
+        <w:pStyle w:val="ListParagraph"/>
+        <w:numPr>
+          <w:ilvl w:val="0"/>
+          <w:numId w:val="81"/>
+        </w:numPr>
+      </w:pPr>
+      <w:r>
+        <w:t>The entire idea behind using Kubernetes is that it manages the deployment for us.</w:t>
+      </w:r>
+    </w:p>
+    <w:p>
+      <w:pPr>
+        <w:pStyle w:val="ListParagraph"/>
+      </w:pPr>
+      <w:r>
+        <w:t>And that's why we typically don't create pod objects and send them to the cluster, but we create controller objects, specifically the deployment object, which then actually will create pods for us.</w:t>
+      </w:r>
+    </w:p>
+    <w:p>
+      <w:pPr>
+        <w:pStyle w:val="Heading3"/>
+      </w:pPr>
+      <w:r>
+        <w:t>Deployment</w:t>
       </w:r>
       <w:r>
         <w:t xml:space="preserve"> </w:t>
       </w:r>
       <w:r>
-        <w:t>(Resources)</w:t>
+        <w:t>object</w:t>
       </w:r>
     </w:p>
     <w:p>
@@ -16267,10 +16366,13 @@
         </w:numPr>
       </w:pPr>
       <w:r>
-        <w:t>R</w:t>
-      </w:r>
-      <w:r>
-        <w:t>efer slide Section13#3</w:t>
+        <w:t>Refer slide Section</w:t>
+      </w:r>
+      <w:r>
+        <w:t>12</w:t>
+      </w:r>
+      <w:r>
+        <w:t>#5</w:t>
       </w:r>
     </w:p>
     <w:p>
@@ -16278,10 +16380,13 @@
         <w:pStyle w:val="Heading3"/>
       </w:pPr>
       <w:r>
-        <w:t>Pod</w:t>
-      </w:r>
-      <w:r>
-        <w:t xml:space="preserve"> object</w:t>
+        <w:t>Service</w:t>
+      </w:r>
+      <w:r>
+        <w:t xml:space="preserve"> </w:t>
+      </w:r>
+      <w:r>
+        <w:t>object</w:t>
       </w:r>
     </w:p>
     <w:p>
@@ -16293,10 +16398,10 @@
         </w:numPr>
       </w:pPr>
       <w:r>
-        <w:t>R</w:t>
-      </w:r>
-      <w:r>
-        <w:t>efer slide Section13#4</w:t>
+        <w:t>Refer slide Section12</w:t>
+      </w:r>
+      <w:r>
+        <w:t>#6</w:t>
       </w:r>
     </w:p>
     <w:p>
@@ -16308,59 +16413,7 @@
         </w:numPr>
       </w:pPr>
       <w:r>
-        <w:t>The entire idea behind using Kubernetes</w:t>
-      </w:r>
-      <w:r>
-        <w:t xml:space="preserve"> </w:t>
-      </w:r>
-      <w:r>
-        <w:t>is that it manages the deployment for us.</w:t>
-      </w:r>
-    </w:p>
-    <w:p>
-      <w:pPr>
-        <w:pStyle w:val="ListParagraph"/>
-      </w:pPr>
-      <w:r>
-        <w:t>And that's why we typically don't create pod objects</w:t>
-      </w:r>
-      <w:r>
-        <w:t xml:space="preserve"> </w:t>
-      </w:r>
-      <w:r>
-        <w:t>and send them to the cluster,</w:t>
-      </w:r>
-      <w:r>
-        <w:t xml:space="preserve"> </w:t>
-      </w:r>
-      <w:r>
-        <w:t>but we create controller objects,</w:t>
-      </w:r>
-      <w:r>
-        <w:t xml:space="preserve"> </w:t>
-      </w:r>
-      <w:r>
-        <w:t>specifically the deployment object,</w:t>
-      </w:r>
-      <w:r>
-        <w:t xml:space="preserve"> </w:t>
-      </w:r>
-      <w:r>
-        <w:t>which then actually will create pods for us.</w:t>
-      </w:r>
-    </w:p>
-    <w:p>
-      <w:pPr>
-        <w:pStyle w:val="Heading3"/>
-      </w:pPr>
-      <w:r>
-        <w:t>Deployment</w:t>
-      </w:r>
-      <w:r>
-        <w:t xml:space="preserve"> </w:t>
-      </w:r>
-      <w:r>
-        <w:t>object</w:t>
+        <w:t xml:space="preserve">To reach a pod and the container running in a pod, we need a service. </w:t>
       </w:r>
     </w:p>
     <w:p>
@@ -16372,24 +16425,15 @@
         </w:numPr>
       </w:pPr>
       <w:r>
-        <w:t>R</w:t>
-      </w:r>
-      <w:r>
-        <w:t>efer slide Section13#5</w:t>
-      </w:r>
-    </w:p>
-    <w:p>
-      <w:pPr>
-        <w:pStyle w:val="Heading3"/>
-      </w:pPr>
-      <w:r>
-        <w:t>Service</w:t>
-      </w:r>
-      <w:r>
-        <w:t xml:space="preserve"> </w:t>
-      </w:r>
-      <w:r>
-        <w:t>object</w:t>
+        <w:t>Service object is responsible for exposing pods to other pods in the cluster, or to visitors outside of the cluster, so to the entire world.</w:t>
+      </w:r>
+    </w:p>
+    <w:p>
+      <w:pPr>
+        <w:pStyle w:val="Heading2"/>
+      </w:pPr>
+      <w:r>
+        <w:t>kubectl: Behind The Scenes</w:t>
       </w:r>
     </w:p>
     <w:p>
@@ -16401,10 +16445,18 @@
         </w:numPr>
       </w:pPr>
       <w:r>
-        <w:t>R</w:t>
-      </w:r>
-      <w:r>
-        <w:t>efer slide Section13#6</w:t>
+        <w:t>Refer slide Section12</w:t>
+      </w:r>
+      <w:r>
+        <w:t>#7</w:t>
+      </w:r>
+    </w:p>
+    <w:p>
+      <w:pPr>
+        <w:pStyle w:val="Heading2"/>
+      </w:pPr>
+      <w:r>
+        <w:t>The Imperative vs The Declarative Approach</w:t>
       </w:r>
     </w:p>
     <w:p>
@@ -16416,16 +16468,10 @@
         </w:numPr>
       </w:pPr>
       <w:r>
-        <w:t>To reach a pod and the container running in a pod,</w:t>
-      </w:r>
-      <w:r>
-        <w:t xml:space="preserve"> </w:t>
-      </w:r>
-      <w:r>
-        <w:t>we need a service.</w:t>
-      </w:r>
-      <w:r>
-        <w:t xml:space="preserve"> </w:t>
+        <w:t>Refer slide Section12</w:t>
+      </w:r>
+      <w:r>
+        <w:t>#8</w:t>
       </w:r>
     </w:p>
     <w:p>
@@ -16435,32 +16481,15 @@
           <w:ilvl w:val="0"/>
           <w:numId w:val="81"/>
         </w:numPr>
-      </w:pPr>
-      <w:r>
-        <w:t>S</w:t>
-      </w:r>
-      <w:r>
-        <w:t>ervice object is responsible for exposing pods to other pods</w:t>
-      </w:r>
-      <w:r>
-        <w:t xml:space="preserve"> </w:t>
-      </w:r>
-      <w:r>
-        <w:t xml:space="preserve">in the cluster, or to </w:t>
-      </w:r>
-      <w:r>
-        <w:t>visitors outside of the cluster, s</w:t>
-      </w:r>
-      <w:r>
-        <w:t>o to the entire world.</w:t>
-      </w:r>
-    </w:p>
-    <w:p>
-      <w:pPr>
-        <w:pStyle w:val="Heading2"/>
-      </w:pPr>
-      <w:r>
-        <w:t>kubectl: Behind The Scenes</w:t>
+        <w:rPr>
+          <w:b/>
+        </w:rPr>
+      </w:pPr>
+      <w:r>
+        <w:rPr>
+          <w:b/>
+        </w:rPr>
+        <w:t>Declarative way is recommended!</w:t>
       </w:r>
     </w:p>
     <w:p>
@@ -16472,24 +16501,19 @@
         </w:numPr>
       </w:pPr>
       <w:r>
-        <w:t>R</w:t>
-      </w:r>
-      <w:r>
-        <w:t>efer slide Section13#7</w:t>
-      </w:r>
-    </w:p>
-    <w:p>
-      <w:pPr>
-        <w:pStyle w:val="Heading2"/>
-      </w:pPr>
-      <w:r>
-        <w:t>The Imperative vs The Declarative</w:t>
-      </w:r>
-      <w:r>
-        <w:t xml:space="preserve"> </w:t>
-      </w:r>
-      <w:r>
-        <w:t>Approach</w:t>
+        <w:t>Declarative</w:t>
+      </w:r>
+      <w:r>
+        <w:t xml:space="preserve"> (Resource Definition file)</w:t>
+      </w:r>
+      <w:r>
+        <w:t xml:space="preserve"> example – Refer slide Section1</w:t>
+      </w:r>
+      <w:r>
+        <w:t>2</w:t>
+      </w:r>
+      <w:r>
+        <w:t>#9</w:t>
       </w:r>
     </w:p>
     <w:p>
@@ -16501,10 +16525,7 @@
         </w:numPr>
       </w:pPr>
       <w:r>
-        <w:t>R</w:t>
-      </w:r>
-      <w:r>
-        <w:t>efer slide Section13#8</w:t>
+        <w:t>With declarative approach, we write resource definition file (yaml) which is then used to define our desired target state. And whenever we apply it using kubectl apply command, Kubernetes will use that target state and do whatever it takes to make that the current state. And if we then for example, change the configuration file and reapply it, Kubernetes will have a look at what changed and make the appropriate changes on our running cluster and the running application there.</w:t>
       </w:r>
     </w:p>
     <w:p>
@@ -16514,135 +16535,9 @@
           <w:ilvl w:val="0"/>
           <w:numId w:val="81"/>
         </w:numPr>
-        <w:rPr>
-          <w:b/>
-        </w:rPr>
-      </w:pPr>
-      <w:r>
-        <w:rPr>
-          <w:b/>
-        </w:rPr>
-        <w:t>Declarative</w:t>
-      </w:r>
-      <w:r>
-        <w:rPr>
-          <w:b/>
-        </w:rPr>
-        <w:t xml:space="preserve"> way is recommended!</w:t>
-      </w:r>
-    </w:p>
-    <w:p>
-      <w:pPr>
-        <w:pStyle w:val="ListParagraph"/>
-        <w:numPr>
-          <w:ilvl w:val="0"/>
-          <w:numId w:val="81"/>
-        </w:numPr>
-      </w:pPr>
-      <w:r>
-        <w:t>Declarative</w:t>
-      </w:r>
-      <w:r>
-        <w:t xml:space="preserve"> (Resource Definition file)</w:t>
-      </w:r>
-      <w:r>
-        <w:t xml:space="preserve"> example – </w:t>
-      </w:r>
-      <w:r>
-        <w:t>R</w:t>
-      </w:r>
-      <w:r>
-        <w:t>efer slide Section13#9</w:t>
-      </w:r>
-    </w:p>
-    <w:p>
-      <w:pPr>
-        <w:pStyle w:val="ListParagraph"/>
-        <w:numPr>
-          <w:ilvl w:val="0"/>
-          <w:numId w:val="81"/>
-        </w:numPr>
-      </w:pPr>
-      <w:r>
-        <w:t xml:space="preserve">With declarative approach, we write resource definition file (yaml) which is </w:t>
-      </w:r>
-      <w:r>
-        <w:t>then used</w:t>
-      </w:r>
-      <w:r>
-        <w:t xml:space="preserve"> </w:t>
-      </w:r>
-      <w:r>
-        <w:t>to define our desired target state.</w:t>
-      </w:r>
-      <w:r>
-        <w:t xml:space="preserve"> </w:t>
-      </w:r>
-      <w:r>
-        <w:t>And whenever we apply it</w:t>
-      </w:r>
-      <w:r>
-        <w:t xml:space="preserve"> using kubectl apply command</w:t>
-      </w:r>
-      <w:r>
-        <w:t>,</w:t>
-      </w:r>
-      <w:r>
-        <w:t xml:space="preserve"> </w:t>
-      </w:r>
-      <w:r>
-        <w:t>Kubernetes will use that target state</w:t>
-      </w:r>
-      <w:r>
-        <w:t xml:space="preserve"> </w:t>
-      </w:r>
-      <w:r>
-        <w:t>and do whatever it takes to make that the current state.</w:t>
-      </w:r>
-      <w:r>
-        <w:t xml:space="preserve"> </w:t>
-      </w:r>
-      <w:r>
-        <w:t xml:space="preserve">And if we then for example, change </w:t>
-      </w:r>
-      <w:r>
-        <w:t>the</w:t>
-      </w:r>
-      <w:r>
-        <w:t xml:space="preserve"> configuration file</w:t>
-      </w:r>
-      <w:r>
-        <w:t xml:space="preserve"> </w:t>
-      </w:r>
-      <w:r>
-        <w:t>and reapply it, Kubernetes will have a look at what changed</w:t>
-      </w:r>
-      <w:r>
-        <w:t xml:space="preserve"> </w:t>
-      </w:r>
-      <w:r>
-        <w:t>and make the appropriate changes on our running cluster</w:t>
-      </w:r>
-      <w:r>
-        <w:t xml:space="preserve"> </w:t>
-      </w:r>
-      <w:r>
-        <w:t>and the running application there.</w:t>
-      </w:r>
-    </w:p>
-    <w:p>
-      <w:pPr>
-        <w:pStyle w:val="ListParagraph"/>
-        <w:numPr>
-          <w:ilvl w:val="0"/>
-          <w:numId w:val="81"/>
-        </w:numPr>
-      </w:pPr>
-      <w:r>
-        <w:t>With declarative approach,</w:t>
-      </w:r>
-      <w:r>
-        <w:t xml:space="preserve"> you can either create separate yaml files for each object (deployment, service) or you could have one single file with both your objects.</w:t>
+      </w:pPr>
+      <w:r>
+        <w:t>With declarative approach, you can either create separate yaml files for each object (deployment, service) or you could have one single file with both your objects.</w:t>
       </w:r>
     </w:p>
     <w:p>
@@ -17101,6 +16996,1705 @@
     <w:p/>
     <w:p/>
     <w:p/>
+    <w:p>
+      <w:pPr>
+        <w:pStyle w:val="Heading1"/>
+      </w:pPr>
+      <w:r>
+        <w:lastRenderedPageBreak/>
+        <w:t>Managing Data &amp; Volumes with Kubernetes</w:t>
+      </w:r>
+    </w:p>
+    <w:p>
+      <w:pPr>
+        <w:pStyle w:val="ListParagraph"/>
+        <w:numPr>
+          <w:ilvl w:val="0"/>
+          <w:numId w:val="85"/>
+        </w:numPr>
+      </w:pPr>
+      <w:r>
+        <w:t>How we can ensure that any data created by our containers survives if these containers shut down or if, in the context of Kubernetes,</w:t>
+      </w:r>
+      <w:r>
+        <w:t xml:space="preserve"> </w:t>
+      </w:r>
+      <w:r>
+        <w:t>if the pods hosting these containers</w:t>
+      </w:r>
+      <w:r>
+        <w:t xml:space="preserve"> </w:t>
+      </w:r>
+      <w:r>
+        <w:t>are removed or extended or moved between nodes.</w:t>
+      </w:r>
+    </w:p>
+    <w:p>
+      <w:pPr>
+        <w:pStyle w:val="Heading2"/>
+      </w:pPr>
+      <w:r>
+        <w:t>Understanding “State”</w:t>
+      </w:r>
+    </w:p>
+    <w:p>
+      <w:pPr>
+        <w:pStyle w:val="ListParagraph"/>
+        <w:numPr>
+          <w:ilvl w:val="0"/>
+          <w:numId w:val="85"/>
+        </w:numPr>
+      </w:pPr>
+      <w:r>
+        <w:t>Refer slide Section1</w:t>
+      </w:r>
+      <w:r>
+        <w:t>3</w:t>
+      </w:r>
+      <w:r>
+        <w:t>#1</w:t>
+      </w:r>
+      <w:r>
+        <w:t>, 2</w:t>
+      </w:r>
+    </w:p>
+    <w:p>
+      <w:pPr>
+        <w:pStyle w:val="Heading2"/>
+      </w:pPr>
+      <w:r>
+        <w:t>Kubernetes &amp; Volumes - More Than</w:t>
+      </w:r>
+      <w:r>
+        <w:t xml:space="preserve"> </w:t>
+      </w:r>
+      <w:r>
+        <w:t>Docker Volumes</w:t>
+      </w:r>
+    </w:p>
+    <w:p>
+      <w:pPr>
+        <w:pStyle w:val="ListParagraph"/>
+        <w:numPr>
+          <w:ilvl w:val="0"/>
+          <w:numId w:val="85"/>
+        </w:numPr>
+      </w:pPr>
+      <w:r>
+        <w:t xml:space="preserve">Since kubernetes manages our containers and overall application, we need to tell kubernetes </w:t>
+      </w:r>
+      <w:r>
+        <w:t>how the volumes should be configured.</w:t>
+      </w:r>
+    </w:p>
+    <w:p>
+      <w:pPr>
+        <w:pStyle w:val="Heading2"/>
+      </w:pPr>
+      <w:r>
+        <w:t>Kubernetes Volumes: Theory &amp;</w:t>
+      </w:r>
+      <w:r>
+        <w:t xml:space="preserve"> </w:t>
+      </w:r>
+      <w:r>
+        <w:t>Docker Comparison</w:t>
+      </w:r>
+    </w:p>
+    <w:p>
+      <w:pPr>
+        <w:pStyle w:val="ListParagraph"/>
+        <w:numPr>
+          <w:ilvl w:val="0"/>
+          <w:numId w:val="85"/>
+        </w:numPr>
+      </w:pPr>
+      <w:r>
+        <w:t>Refer slide Section1</w:t>
+      </w:r>
+      <w:r>
+        <w:t>3</w:t>
+      </w:r>
+      <w:r>
+        <w:t>#3</w:t>
+      </w:r>
+      <w:r>
+        <w:t>, 4</w:t>
+      </w:r>
+    </w:p>
+    <w:p>
+      <w:pPr>
+        <w:pStyle w:val="ListParagraph"/>
+        <w:numPr>
+          <w:ilvl w:val="0"/>
+          <w:numId w:val="85"/>
+        </w:numPr>
+      </w:pPr>
+      <w:r>
+        <w:t>We can add instructions to our pod templates,</w:t>
+      </w:r>
+      <w:r>
+        <w:t xml:space="preserve"> </w:t>
+      </w:r>
+      <w:r>
+        <w:t>when we set up a deployment for example,</w:t>
+      </w:r>
+      <w:r>
+        <w:t xml:space="preserve"> </w:t>
+      </w:r>
+      <w:r>
+        <w:t>that a volume should be mounted into the container</w:t>
+      </w:r>
+      <w:r>
+        <w:t xml:space="preserve"> </w:t>
+      </w:r>
+      <w:r>
+        <w:t>which will be launched as part of the pod.</w:t>
+      </w:r>
+    </w:p>
+    <w:p>
+      <w:pPr>
+        <w:pStyle w:val="ListParagraph"/>
+        <w:numPr>
+          <w:ilvl w:val="0"/>
+          <w:numId w:val="85"/>
+        </w:numPr>
+      </w:pPr>
+      <w:r>
+        <w:t>V</w:t>
+      </w:r>
+      <w:r>
+        <w:t>olume lifetime by default</w:t>
+      </w:r>
+      <w:r>
+        <w:t xml:space="preserve"> </w:t>
+      </w:r>
+      <w:r>
+        <w:t>depends on the pod lifetime b</w:t>
+      </w:r>
+      <w:r>
+        <w:t>ecause the volumes</w:t>
+      </w:r>
+      <w:r>
+        <w:t xml:space="preserve"> </w:t>
+      </w:r>
+      <w:r>
+        <w:t>are part of the pods, which are started</w:t>
+      </w:r>
+      <w:r>
+        <w:t xml:space="preserve"> </w:t>
+      </w:r>
+      <w:r>
+        <w:t>and managed by Kubernetes.</w:t>
+      </w:r>
+      <w:r>
+        <w:t xml:space="preserve"> </w:t>
+      </w:r>
+    </w:p>
+    <w:p>
+      <w:pPr>
+        <w:pStyle w:val="ListParagraph"/>
+        <w:numPr>
+          <w:ilvl w:val="0"/>
+          <w:numId w:val="85"/>
+        </w:numPr>
+      </w:pPr>
+      <w:r>
+        <w:t>And therefore volumes survive</w:t>
+      </w:r>
+      <w:r>
+        <w:t xml:space="preserve"> container restarts</w:t>
+      </w:r>
+      <w:r>
+        <w:t xml:space="preserve"> </w:t>
+      </w:r>
+      <w:r>
+        <w:t>and removals, because the container is inside of the pod</w:t>
+      </w:r>
+      <w:r>
+        <w:t xml:space="preserve"> </w:t>
+      </w:r>
+      <w:r>
+        <w:t xml:space="preserve">and the volume is </w:t>
+      </w:r>
+      <w:r>
+        <w:t xml:space="preserve">outside of the container </w:t>
+      </w:r>
+      <w:r>
+        <w:t>but also inside of the pod.</w:t>
+      </w:r>
+      <w:r>
+        <w:t xml:space="preserve"> </w:t>
+      </w:r>
+    </w:p>
+    <w:p>
+      <w:pPr>
+        <w:pStyle w:val="ListParagraph"/>
+        <w:numPr>
+          <w:ilvl w:val="0"/>
+          <w:numId w:val="85"/>
+        </w:numPr>
+      </w:pPr>
+      <w:r>
+        <w:t>But since the volume is inside of the pod,</w:t>
+      </w:r>
+      <w:r>
+        <w:t xml:space="preserve"> </w:t>
+      </w:r>
+      <w:r>
+        <w:t>of course volumes are removed when pods are destroyed.</w:t>
+      </w:r>
+      <w:r>
+        <w:t xml:space="preserve"> </w:t>
+      </w:r>
+      <w:r>
+        <w:t>So they survive container restarts and removals,</w:t>
+      </w:r>
+      <w:r>
+        <w:t xml:space="preserve"> b</w:t>
+      </w:r>
+      <w:r>
+        <w:t>ut if you would remove a pod</w:t>
+      </w:r>
+      <w:r>
+        <w:t xml:space="preserve"> </w:t>
+      </w:r>
+      <w:r>
+        <w:t>then the volume would also be gone.</w:t>
+      </w:r>
+    </w:p>
+    <w:p>
+      <w:pPr>
+        <w:pStyle w:val="ListParagraph"/>
+        <w:numPr>
+          <w:ilvl w:val="0"/>
+          <w:numId w:val="85"/>
+        </w:numPr>
+      </w:pPr>
+      <w:r>
+        <w:t>And if you want a volume to survive the removal of a pod</w:t>
+      </w:r>
+      <w:r>
+        <w:t xml:space="preserve">, </w:t>
+      </w:r>
+      <w:r>
+        <w:t>there also will be away for achieving that.</w:t>
+      </w:r>
+    </w:p>
+    <w:p>
+      <w:pPr>
+        <w:pStyle w:val="ListParagraph"/>
+        <w:numPr>
+          <w:ilvl w:val="0"/>
+          <w:numId w:val="85"/>
+        </w:numPr>
+      </w:pPr>
+      <w:r>
+        <w:t>But volumes managed by Kubernetes are not exactly the same</w:t>
+      </w:r>
+      <w:r>
+        <w:t xml:space="preserve"> as volumes managed by Docker. T</w:t>
+      </w:r>
+      <w:r>
+        <w:t>o be precise, the idea is the same</w:t>
+      </w:r>
+      <w:r>
+        <w:t xml:space="preserve"> </w:t>
+      </w:r>
+      <w:r>
+        <w:t>but Kubernetes volumes are a bit more powerful.</w:t>
+      </w:r>
+    </w:p>
+    <w:p>
+      <w:pPr>
+        <w:pStyle w:val="ListParagraph"/>
+        <w:numPr>
+          <w:ilvl w:val="0"/>
+          <w:numId w:val="85"/>
+        </w:numPr>
+      </w:pPr>
+      <w:r>
+        <w:t>Plain Docker volumes are just folders created somewhere on your local machine.</w:t>
+      </w:r>
+    </w:p>
+    <w:p>
+      <w:pPr>
+        <w:pStyle w:val="ListParagraph"/>
+        <w:numPr>
+          <w:ilvl w:val="0"/>
+          <w:numId w:val="85"/>
+        </w:numPr>
+      </w:pPr>
+      <w:r>
+        <w:t>But with Kubernetes of course, running your application</w:t>
+      </w:r>
+      <w:r>
+        <w:t xml:space="preserve"> </w:t>
+      </w:r>
+      <w:r>
+        <w:t>on a cluster with multiple nodes,</w:t>
+      </w:r>
+      <w:r>
+        <w:t xml:space="preserve"> </w:t>
+      </w:r>
+      <w:r>
+        <w:t>on</w:t>
+      </w:r>
+      <w:r>
+        <w:t xml:space="preserve"> different hosting environments, o</w:t>
+      </w:r>
+      <w:r>
+        <w:t>n AWS, or your own data center or somewhere else,</w:t>
+      </w:r>
+      <w:r>
+        <w:t xml:space="preserve"> </w:t>
+      </w:r>
+      <w:r>
+        <w:t>of course it needs to be flexible</w:t>
+      </w:r>
+      <w:r>
+        <w:t xml:space="preserve"> </w:t>
+      </w:r>
+      <w:r>
+        <w:t>regarding how data should be stored.</w:t>
+      </w:r>
+    </w:p>
+    <w:p/>
+    <w:p/>
+    <w:p/>
+    <w:p>
+      <w:pPr>
+        <w:pStyle w:val="Heading2"/>
+      </w:pPr>
+      <w:r>
+        <w:lastRenderedPageBreak/>
+        <w:t>Getting Started with Kubernetes</w:t>
+      </w:r>
+      <w:r>
+        <w:t xml:space="preserve"> </w:t>
+      </w:r>
+      <w:r>
+        <w:t>Volumes</w:t>
+      </w:r>
+    </w:p>
+    <w:p>
+      <w:pPr>
+        <w:pStyle w:val="ListParagraph"/>
+        <w:numPr>
+          <w:ilvl w:val="0"/>
+          <w:numId w:val="86"/>
+        </w:numPr>
+      </w:pPr>
+      <w:r>
+        <w:t xml:space="preserve">Official Kubernetes Volumes – </w:t>
+      </w:r>
+      <w:hyperlink r:id="rId19" w:history="1">
+        <w:r>
+          <w:rPr>
+            <w:rStyle w:val="Hyperlink"/>
+          </w:rPr>
+          <w:t>https://kubernetes.io/docs/concepts/storage/volumes/</w:t>
+        </w:r>
+      </w:hyperlink>
+    </w:p>
+    <w:p>
+      <w:pPr>
+        <w:pStyle w:val="Heading2"/>
+      </w:pPr>
+      <w:r>
+        <w:t>Variety of Types of Kubernetes Volumes</w:t>
+      </w:r>
+    </w:p>
+    <w:p>
+      <w:pPr>
+        <w:pStyle w:val="ListParagraph"/>
+        <w:numPr>
+          <w:ilvl w:val="0"/>
+          <w:numId w:val="86"/>
+        </w:numPr>
+      </w:pPr>
+      <w:r>
+        <w:t xml:space="preserve">Types – </w:t>
+      </w:r>
+      <w:hyperlink r:id="rId20" w:history="1">
+        <w:r>
+          <w:rPr>
+            <w:rStyle w:val="Hyperlink"/>
+          </w:rPr>
+          <w:t>https://kubernetes.io/docs/concepts/storage/volumes/#volume-types</w:t>
+        </w:r>
+      </w:hyperlink>
+    </w:p>
+    <w:p>
+      <w:pPr>
+        <w:pStyle w:val="Heading3"/>
+      </w:pPr>
+      <w:r>
+        <w:t>"emptyDir" Type</w:t>
+      </w:r>
+    </w:p>
+    <w:p>
+      <w:pPr>
+        <w:pStyle w:val="ListParagraph"/>
+        <w:numPr>
+          <w:ilvl w:val="0"/>
+          <w:numId w:val="86"/>
+        </w:numPr>
+      </w:pPr>
+      <w:r>
+        <w:t>emptyDir simply creates a new empty directory whenever the pod starts.</w:t>
+      </w:r>
+    </w:p>
+    <w:p>
+      <w:pPr>
+        <w:pStyle w:val="ListParagraph"/>
+        <w:numPr>
+          <w:ilvl w:val="0"/>
+          <w:numId w:val="86"/>
+        </w:numPr>
+      </w:pPr>
+      <w:r>
+        <w:t>And it keeps this directory alive and filled with data as long as the pod is alive.</w:t>
+      </w:r>
+    </w:p>
+    <w:p>
+      <w:pPr>
+        <w:pStyle w:val="ListParagraph"/>
+        <w:numPr>
+          <w:ilvl w:val="0"/>
+          <w:numId w:val="86"/>
+        </w:numPr>
+      </w:pPr>
+      <w:r>
+        <w:t>Con</w:t>
+      </w:r>
+      <w:r>
+        <w:t>tainers can then use this direc</w:t>
+      </w:r>
+      <w:r>
+        <w:t>tory. And if containers restart or are removed, the data survives.</w:t>
+      </w:r>
+    </w:p>
+    <w:p>
+      <w:pPr>
+        <w:pStyle w:val="ListParagraph"/>
+        <w:numPr>
+          <w:ilvl w:val="0"/>
+          <w:numId w:val="86"/>
+        </w:numPr>
+      </w:pPr>
+      <w:r>
+        <w:t>B</w:t>
+      </w:r>
+      <w:r>
+        <w:t>ut if the pod should be removed, this directory is removed. And when the pod is recreated, a new empty directory is created.</w:t>
+      </w:r>
+    </w:p>
+    <w:p>
+      <w:pPr>
+        <w:pStyle w:val="ListParagraph"/>
+        <w:numPr>
+          <w:ilvl w:val="0"/>
+          <w:numId w:val="86"/>
+        </w:numPr>
+      </w:pPr>
+      <w:r>
+        <w:t>Downside – If we have more than on replicas (more than one pods)</w:t>
+      </w:r>
+      <w:r>
+        <w:t xml:space="preserve">, </w:t>
+      </w:r>
+      <w:r>
+        <w:t>emptyDir</w:t>
+      </w:r>
+      <w:r>
+        <w:t xml:space="preserve"> does not work as expected</w:t>
+      </w:r>
+      <w:r>
+        <w:t xml:space="preserve"> since it is created per pod</w:t>
+      </w:r>
+      <w:r>
+        <w:t>.</w:t>
+      </w:r>
+    </w:p>
+    <w:p>
+      <w:pPr>
+        <w:pStyle w:val="Heading3"/>
+      </w:pPr>
+      <w:r>
+        <w:t>"hostPath" Type</w:t>
+      </w:r>
+    </w:p>
+    <w:p>
+      <w:pPr>
+        <w:pStyle w:val="ListParagraph"/>
+        <w:numPr>
+          <w:ilvl w:val="0"/>
+          <w:numId w:val="87"/>
+        </w:numPr>
+      </w:pPr>
+      <w:r>
+        <w:t>This allows us to set a path on the host machine,</w:t>
+      </w:r>
+      <w:r>
+        <w:t xml:space="preserve"> </w:t>
+      </w:r>
+      <w:r>
+        <w:t>so on the node, the real machine running this pod,</w:t>
+      </w:r>
+      <w:r>
+        <w:t xml:space="preserve"> </w:t>
+      </w:r>
+      <w:r>
+        <w:t>and then the data from that path</w:t>
+      </w:r>
+      <w:r>
+        <w:t xml:space="preserve"> </w:t>
+      </w:r>
+      <w:r>
+        <w:t>will be exposed to the different pods.</w:t>
+      </w:r>
+    </w:p>
+    <w:p>
+      <w:pPr>
+        <w:pStyle w:val="ListParagraph"/>
+        <w:numPr>
+          <w:ilvl w:val="0"/>
+          <w:numId w:val="87"/>
+        </w:numPr>
+      </w:pPr>
+      <w:r>
+        <w:t>So multiple pods can now share one</w:t>
+      </w:r>
+      <w:r>
+        <w:t xml:space="preserve"> </w:t>
+      </w:r>
+      <w:r>
+        <w:t>in the same path on the host machine</w:t>
+      </w:r>
+      <w:r>
+        <w:t xml:space="preserve"> instead of pod-specific paths.</w:t>
+      </w:r>
+    </w:p>
+    <w:p>
+      <w:pPr>
+        <w:pStyle w:val="ListParagraph"/>
+        <w:numPr>
+          <w:ilvl w:val="0"/>
+          <w:numId w:val="87"/>
+        </w:numPr>
+      </w:pPr>
+      <w:r>
+        <w:t>Advantage – solves the problem with emptyDir type</w:t>
+      </w:r>
+      <w:r>
+        <w:t xml:space="preserve"> (on one machine)</w:t>
+      </w:r>
+      <w:r>
+        <w:t>.</w:t>
+      </w:r>
+      <w:r>
+        <w:t xml:space="preserve"> You could use existing path (with some data) to share the data with pods.</w:t>
+      </w:r>
+    </w:p>
+    <w:p>
+      <w:pPr>
+        <w:pStyle w:val="ListParagraph"/>
+        <w:numPr>
+          <w:ilvl w:val="0"/>
+          <w:numId w:val="87"/>
+        </w:numPr>
+      </w:pPr>
+      <w:r>
+        <w:t xml:space="preserve">Disadvantage – when we have multiple containers on </w:t>
+      </w:r>
+      <w:r>
+        <w:rPr>
+          <w:b/>
+        </w:rPr>
+        <w:t>different</w:t>
+      </w:r>
+      <w:r>
+        <w:t xml:space="preserve"> host machines</w:t>
+      </w:r>
+      <w:r>
+        <w:t>, it does not work as expected because one hostPath per machine (worker node)</w:t>
+      </w:r>
+      <w:r>
+        <w:t>.</w:t>
+      </w:r>
+    </w:p>
+    <w:p>
+      <w:pPr>
+        <w:pStyle w:val="Heading3"/>
+      </w:pPr>
+      <w:r>
+        <w:t>"CSI" Volume</w:t>
+      </w:r>
+      <w:r>
+        <w:t xml:space="preserve"> </w:t>
+      </w:r>
+      <w:r>
+        <w:t>Type</w:t>
+      </w:r>
+    </w:p>
+    <w:p>
+      <w:pPr>
+        <w:pStyle w:val="ListParagraph"/>
+        <w:numPr>
+          <w:ilvl w:val="0"/>
+          <w:numId w:val="88"/>
+        </w:numPr>
+      </w:pPr>
+      <w:r>
+        <w:t>CST – Container Storage Interface</w:t>
+      </w:r>
+    </w:p>
+    <w:p>
+      <w:pPr>
+        <w:pStyle w:val="ListParagraph"/>
+        <w:numPr>
+          <w:ilvl w:val="0"/>
+          <w:numId w:val="88"/>
+        </w:numPr>
+      </w:pPr>
+      <w:r>
+        <w:t xml:space="preserve">This </w:t>
+      </w:r>
+      <w:r>
+        <w:t>was added to make sure</w:t>
+      </w:r>
+      <w:r>
+        <w:t xml:space="preserve"> </w:t>
+      </w:r>
+      <w:r>
+        <w:t xml:space="preserve">that </w:t>
+      </w:r>
+      <w:r>
+        <w:t>K8s</w:t>
+      </w:r>
+      <w:r>
+        <w:t xml:space="preserve"> don't have to add more and more built-in types</w:t>
+      </w:r>
+      <w:r>
+        <w:t xml:space="preserve"> </w:t>
+      </w:r>
+      <w:r>
+        <w:t>for different cloud providers</w:t>
+      </w:r>
+      <w:r>
+        <w:t xml:space="preserve"> </w:t>
+      </w:r>
+      <w:r>
+        <w:t>and different use cases.</w:t>
+      </w:r>
+      <w:r>
+        <w:t xml:space="preserve"> </w:t>
+      </w:r>
+      <w:r>
+        <w:t>But instead, they expose a clearly defined i</w:t>
+      </w:r>
+      <w:r>
+        <w:t>nterface a</w:t>
+      </w:r>
+      <w:r>
+        <w:t>nd then anyone can build driver solutions</w:t>
+      </w:r>
+      <w:r>
+        <w:t xml:space="preserve"> </w:t>
+      </w:r>
+      <w:r>
+        <w:t>that utilize this interface.</w:t>
+      </w:r>
+    </w:p>
+    <w:p>
+      <w:pPr>
+        <w:pStyle w:val="ListParagraph"/>
+        <w:numPr>
+          <w:ilvl w:val="0"/>
+          <w:numId w:val="88"/>
+        </w:numPr>
+      </w:pPr>
+      <w:r>
+        <w:t>CSI volume type</w:t>
+      </w:r>
+      <w:r>
+        <w:t xml:space="preserve"> </w:t>
+      </w:r>
+      <w:r>
+        <w:t>is a very flexible type,</w:t>
+      </w:r>
+      <w:r>
+        <w:t xml:space="preserve"> </w:t>
+      </w:r>
+      <w:r>
+        <w:t>which allows you to attach</w:t>
+      </w:r>
+      <w:r>
+        <w:t xml:space="preserve"> </w:t>
+      </w:r>
+      <w:r>
+        <w:t>any storage solution out there in the world,</w:t>
+      </w:r>
+      <w:r>
+        <w:t xml:space="preserve"> </w:t>
+      </w:r>
+      <w:r>
+        <w:t>as long as there exists an integration</w:t>
+      </w:r>
+      <w:r>
+        <w:t xml:space="preserve"> </w:t>
+      </w:r>
+      <w:r>
+        <w:t>for this CSI type</w:t>
+      </w:r>
+      <w:r>
+        <w:t xml:space="preserve"> e.g. AWS EFS CSI driver.</w:t>
+      </w:r>
+    </w:p>
+    <w:p/>
+    <w:p/>
+    <w:p/>
+    <w:p>
+      <w:pPr>
+        <w:pStyle w:val="Heading2"/>
+      </w:pPr>
+      <w:r>
+        <w:lastRenderedPageBreak/>
+        <w:t>Persistent Volumes</w:t>
+      </w:r>
+    </w:p>
+    <w:p>
+      <w:pPr>
+        <w:pStyle w:val="ListParagraph"/>
+        <w:numPr>
+          <w:ilvl w:val="0"/>
+          <w:numId w:val="89"/>
+        </w:numPr>
+      </w:pPr>
+      <w:r>
+        <w:t>Refer slide Section1</w:t>
+      </w:r>
+      <w:r>
+        <w:t>3</w:t>
+      </w:r>
+      <w:r>
+        <w:t>#</w:t>
+      </w:r>
+      <w:r>
+        <w:t>5</w:t>
+      </w:r>
+      <w:r>
+        <w:t>, 6</w:t>
+      </w:r>
+      <w:r>
+        <w:t>, 7, 8, 9</w:t>
+      </w:r>
+    </w:p>
+    <w:p>
+      <w:pPr>
+        <w:pStyle w:val="ListParagraph"/>
+        <w:numPr>
+          <w:ilvl w:val="0"/>
+          <w:numId w:val="89"/>
+        </w:numPr>
+      </w:pPr>
+      <w:r>
+        <w:t xml:space="preserve">Above </w:t>
+      </w:r>
+      <w:r>
+        <w:t>volume</w:t>
+      </w:r>
+      <w:r>
+        <w:t xml:space="preserve"> type</w:t>
+      </w:r>
+      <w:r>
+        <w:t>s have one disadvantage.</w:t>
+      </w:r>
+      <w:r>
+        <w:t xml:space="preserve"> </w:t>
+      </w:r>
+      <w:r>
+        <w:t>They are destroyed when a Pod is removed</w:t>
+      </w:r>
+      <w:r>
+        <w:t xml:space="preserve"> </w:t>
+      </w:r>
+      <w:r>
+        <w:t>when a Pod is terminated and replaced</w:t>
+      </w:r>
+      <w:r>
+        <w:t xml:space="preserve"> by a new Pod.</w:t>
+      </w:r>
+      <w:r>
+        <w:t xml:space="preserve"> </w:t>
+      </w:r>
+    </w:p>
+    <w:p>
+      <w:pPr>
+        <w:pStyle w:val="ListParagraph"/>
+        <w:numPr>
+          <w:ilvl w:val="0"/>
+          <w:numId w:val="89"/>
+        </w:numPr>
+      </w:pPr>
+      <w:r>
+        <w:t>Persistent Volumes</w:t>
+      </w:r>
+      <w:r>
+        <w:t xml:space="preserve"> are </w:t>
+      </w:r>
+      <w:r>
+        <w:t>Pod- and Node-independen</w:t>
+      </w:r>
+      <w:r>
+        <w:t>t Volumes.</w:t>
+      </w:r>
+    </w:p>
+    <w:p>
+      <w:pPr>
+        <w:pStyle w:val="ListParagraph"/>
+        <w:numPr>
+          <w:ilvl w:val="0"/>
+          <w:numId w:val="89"/>
+        </w:numPr>
+      </w:pPr>
+      <w:r>
+        <w:t xml:space="preserve">Side note – of course there are some cloud provider specific volumes which we can leverage for pod and node independence. E.g. </w:t>
+      </w:r>
+      <w:r>
+        <w:t>awsElasticBlockStore</w:t>
+      </w:r>
+      <w:r>
+        <w:t xml:space="preserve"> volume, etc.</w:t>
+      </w:r>
+      <w:r>
+        <w:t xml:space="preserve"> </w:t>
+      </w:r>
+      <w:r>
+        <w:br/>
+        <w:t>Then why do we need persistent volumes?</w:t>
+      </w:r>
+    </w:p>
+    <w:p>
+      <w:pPr>
+        <w:pStyle w:val="ListParagraph"/>
+        <w:numPr>
+          <w:ilvl w:val="0"/>
+          <w:numId w:val="89"/>
+        </w:numPr>
+      </w:pPr>
+      <w:r>
+        <w:t>T</w:t>
+      </w:r>
+      <w:r>
+        <w:t>he persistent volume concept</w:t>
+      </w:r>
+      <w:r>
+        <w:t xml:space="preserve"> </w:t>
+      </w:r>
+      <w:r>
+        <w:t>is more than just independent storage.</w:t>
+      </w:r>
+      <w:r>
+        <w:t xml:space="preserve"> </w:t>
+      </w:r>
+      <w:r>
+        <w:t xml:space="preserve">The key idea </w:t>
+      </w:r>
+      <w:r>
+        <w:t xml:space="preserve">is </w:t>
+      </w:r>
+      <w:r>
+        <w:t>that the volume will be detached from the Pod.</w:t>
+      </w:r>
+      <w:r>
+        <w:t xml:space="preserve"> </w:t>
+      </w:r>
+      <w:r>
+        <w:t>And that includes a total detachment</w:t>
+      </w:r>
+      <w:r>
+        <w:t xml:space="preserve"> </w:t>
+      </w:r>
+      <w:r>
+        <w:t>from the Pod life cycle.</w:t>
+      </w:r>
+    </w:p>
+    <w:p>
+      <w:pPr>
+        <w:pStyle w:val="ListParagraph"/>
+        <w:numPr>
+          <w:ilvl w:val="0"/>
+          <w:numId w:val="89"/>
+        </w:numPr>
+      </w:pPr>
+      <w:r>
+        <w:t>W</w:t>
+      </w:r>
+      <w:r>
+        <w:t>ith persistent volumes,</w:t>
+      </w:r>
+      <w:r>
+        <w:t xml:space="preserve"> </w:t>
+      </w:r>
+      <w:r>
+        <w:t>we will have that Pod and Node independence</w:t>
+      </w:r>
+      <w:r>
+        <w:t xml:space="preserve"> </w:t>
+      </w:r>
+      <w:r>
+        <w:t>and as a cluster administrator</w:t>
+      </w:r>
+      <w:r>
+        <w:t xml:space="preserve"> we </w:t>
+      </w:r>
+      <w:r>
+        <w:t>will have full power over how this volume is configured.</w:t>
+      </w:r>
+      <w:r>
+        <w:t xml:space="preserve"> </w:t>
+      </w:r>
+      <w:r>
+        <w:t>We don't need to configure it multiple times</w:t>
+      </w:r>
+      <w:r>
+        <w:t xml:space="preserve"> </w:t>
+      </w:r>
+      <w:r>
+        <w:t>for different Pods and in</w:t>
+      </w:r>
+      <w:r>
+        <w:t xml:space="preserve"> </w:t>
+      </w:r>
+      <w:r>
+        <w:t>differen</w:t>
+      </w:r>
+      <w:r>
+        <w:t>t</w:t>
+      </w:r>
+      <w:r>
+        <w:t xml:space="preserve"> deployment</w:t>
+      </w:r>
+      <w:r>
+        <w:t xml:space="preserve"> </w:t>
+      </w:r>
+      <w:r>
+        <w:t>YAML files or anything like that.</w:t>
+      </w:r>
+      <w:r>
+        <w:t xml:space="preserve"> </w:t>
+      </w:r>
+      <w:r>
+        <w:t>Instead, we'll be able to define it once</w:t>
+      </w:r>
+      <w:r>
+        <w:t xml:space="preserve"> </w:t>
+      </w:r>
+      <w:r>
+        <w:t>and then use it in multiple Pods if you want to.</w:t>
+      </w:r>
+    </w:p>
+    <w:p>
+      <w:pPr>
+        <w:pStyle w:val="ListParagraph"/>
+        <w:numPr>
+          <w:ilvl w:val="0"/>
+          <w:numId w:val="89"/>
+        </w:numPr>
+      </w:pPr>
+      <w:r>
+        <w:t>So persistent volumes are built around the idea</w:t>
+      </w:r>
+      <w:r>
+        <w:t xml:space="preserve"> </w:t>
+      </w:r>
+      <w:r>
+        <w:t>of Pod and Node independence.</w:t>
+      </w:r>
+      <w:r>
+        <w:t xml:space="preserve"> B</w:t>
+      </w:r>
+      <w:r>
+        <w:t xml:space="preserve">ut </w:t>
+      </w:r>
+      <w:r>
+        <w:t xml:space="preserve">it </w:t>
+      </w:r>
+      <w:r>
+        <w:t>also helps us with defining volumes</w:t>
+      </w:r>
+      <w:r>
+        <w:t xml:space="preserve"> i</w:t>
+      </w:r>
+      <w:r>
+        <w:t xml:space="preserve">n a </w:t>
+      </w:r>
+      <w:r>
+        <w:rPr>
+          <w:b/>
+        </w:rPr>
+        <w:t>central</w:t>
+      </w:r>
+      <w:r>
+        <w:t xml:space="preserve"> place</w:t>
+      </w:r>
+      <w:r>
+        <w:t xml:space="preserve"> </w:t>
+      </w:r>
+      <w:r>
+        <w:t>and then using volumes and different Pods</w:t>
+      </w:r>
+      <w:r>
+        <w:t xml:space="preserve"> </w:t>
+      </w:r>
+      <w:r>
+        <w:t>without editing multiple Pod YAML files.</w:t>
+      </w:r>
+    </w:p>
+    <w:p>
+      <w:pPr>
+        <w:pStyle w:val="ListParagraph"/>
+        <w:numPr>
+          <w:ilvl w:val="0"/>
+          <w:numId w:val="89"/>
+        </w:numPr>
+      </w:pPr>
+      <w:r>
+        <w:t xml:space="preserve">Official docs – </w:t>
+      </w:r>
+      <w:hyperlink r:id="rId21" w:history="1">
+        <w:r>
+          <w:rPr>
+            <w:rStyle w:val="Hyperlink"/>
+          </w:rPr>
+          <w:t>https://kubernetes.io/docs/concepts/storage/persistent-volumes/</w:t>
+        </w:r>
+      </w:hyperlink>
+      <w:r>
+        <w:t xml:space="preserve"> </w:t>
+      </w:r>
+    </w:p>
+    <w:p>
+      <w:pPr>
+        <w:pStyle w:val="Heading3"/>
+      </w:pPr>
+      <w:r>
+        <w:t xml:space="preserve">Step 1: </w:t>
+      </w:r>
+      <w:r>
+        <w:t xml:space="preserve">Defining </w:t>
+      </w:r>
+      <w:r>
+        <w:t>Persistent Volumes</w:t>
+      </w:r>
+    </w:p>
+    <w:p>
+      <w:pPr>
+        <w:pStyle w:val="ListParagraph"/>
+        <w:numPr>
+          <w:ilvl w:val="0"/>
+          <w:numId w:val="90"/>
+        </w:numPr>
+      </w:pPr>
+      <w:r>
+        <w:t>As mentioned above, we define persistent volume definition (yaml) only once.</w:t>
+      </w:r>
+    </w:p>
+    <w:p>
+      <w:pPr>
+        <w:pStyle w:val="ListParagraph"/>
+        <w:numPr>
+          <w:ilvl w:val="0"/>
+          <w:numId w:val="90"/>
+        </w:numPr>
+      </w:pPr>
+      <w:r>
+        <w:t xml:space="preserve">E.g. Refer </w:t>
+      </w:r>
+      <w:r>
+        <w:rPr>
+          <w:b/>
+        </w:rPr>
+        <w:t>host-pv.yaml</w:t>
+      </w:r>
+      <w:r>
+        <w:t xml:space="preserve"> of </w:t>
+      </w:r>
+      <w:hyperlink r:id="rId22" w:history="1">
+        <w:r>
+          <w:rPr>
+            <w:rStyle w:val="Hyperlink"/>
+          </w:rPr>
+          <w:t>https://github.com/sameerbhilare/Docker/tree/main/Workspace/23-kubernetes-data-pv-and-pvc</w:t>
+        </w:r>
+      </w:hyperlink>
+    </w:p>
+    <w:p>
+      <w:pPr>
+        <w:pStyle w:val="Heading3"/>
+      </w:pPr>
+      <w:r>
+        <w:t>Step 2</w:t>
+      </w:r>
+      <w:r>
+        <w:t xml:space="preserve">: </w:t>
+      </w:r>
+      <w:r>
+        <w:t>Creating a Persistent Volume Claim</w:t>
+      </w:r>
+    </w:p>
+    <w:p>
+      <w:pPr>
+        <w:pStyle w:val="ListParagraph"/>
+        <w:numPr>
+          <w:ilvl w:val="0"/>
+          <w:numId w:val="91"/>
+        </w:numPr>
+      </w:pPr>
+      <w:r>
+        <w:t xml:space="preserve">E.g. Refer </w:t>
+      </w:r>
+      <w:r>
+        <w:rPr>
+          <w:b/>
+        </w:rPr>
+        <w:t>host-pv</w:t>
+      </w:r>
+      <w:r>
+        <w:rPr>
+          <w:b/>
+        </w:rPr>
+        <w:t>c</w:t>
+      </w:r>
+      <w:r>
+        <w:rPr>
+          <w:b/>
+        </w:rPr>
+        <w:t>.yaml</w:t>
+      </w:r>
+      <w:r>
+        <w:t xml:space="preserve"> of </w:t>
+      </w:r>
+      <w:hyperlink r:id="rId23" w:history="1">
+        <w:r>
+          <w:rPr>
+            <w:rStyle w:val="Hyperlink"/>
+          </w:rPr>
+          <w:t>https://github.com/sameerbhilare/Docker/tree/main/Workspace/23-kubernetes-data-pv-and-pvc</w:t>
+        </w:r>
+      </w:hyperlink>
+    </w:p>
+    <w:p>
+      <w:pPr>
+        <w:pStyle w:val="ListParagraph"/>
+        <w:numPr>
+          <w:ilvl w:val="0"/>
+          <w:numId w:val="91"/>
+        </w:numPr>
+      </w:pPr>
+      <w:r>
+        <w:t xml:space="preserve">With persistent volume yaml file (e.g. </w:t>
+      </w:r>
+      <w:r>
+        <w:t>host-pv.yaml</w:t>
+      </w:r>
+      <w:r>
+        <w:t xml:space="preserve">), we </w:t>
+      </w:r>
+      <w:r>
+        <w:t>just define the volume in the cluster,</w:t>
+      </w:r>
+      <w:r>
+        <w:t xml:space="preserve"> but in order to use it </w:t>
+      </w:r>
+      <w:r>
+        <w:t>we now also need a persistent volume claim</w:t>
+      </w:r>
+      <w:r>
+        <w:t xml:space="preserve"> definition file.</w:t>
+      </w:r>
+      <w:r>
+        <w:t xml:space="preserve"> A</w:t>
+      </w:r>
+      <w:r>
+        <w:t xml:space="preserve">nd that claim then needs to be </w:t>
+      </w:r>
+      <w:r>
+        <w:t>configured</w:t>
+      </w:r>
+      <w:r>
+        <w:t xml:space="preserve"> by the pods</w:t>
+      </w:r>
+      <w:r>
+        <w:t xml:space="preserve"> </w:t>
+      </w:r>
+      <w:r>
+        <w:t>that want to use this volume.</w:t>
+      </w:r>
+    </w:p>
+    <w:p>
+      <w:pPr>
+        <w:pStyle w:val="ListParagraph"/>
+        <w:numPr>
+          <w:ilvl w:val="0"/>
+          <w:numId w:val="91"/>
+        </w:numPr>
+      </w:pPr>
+      <w:r>
+        <w:t>Side Note - You can use one single yaml file for all your kubernetes configurations e.g. deployment, service, persistent volumes,</w:t>
+      </w:r>
+      <w:r>
+        <w:t xml:space="preserve"> </w:t>
+      </w:r>
+      <w:r>
+        <w:t>persistent volume claim</w:t>
+      </w:r>
+      <w:r>
+        <w:t>,</w:t>
+      </w:r>
+      <w:r>
+        <w:t xml:space="preserve"> etc.</w:t>
+      </w:r>
+      <w:r>
+        <w:t xml:space="preserve"> But keeping them separate makes it more manageable.</w:t>
+      </w:r>
+    </w:p>
+    <w:p>
+      <w:pPr>
+        <w:pStyle w:val="ListParagraph"/>
+        <w:numPr>
+          <w:ilvl w:val="0"/>
+          <w:numId w:val="91"/>
+        </w:numPr>
+      </w:pPr>
+      <w:r>
+        <w:t xml:space="preserve">Once we define the claim, </w:t>
+      </w:r>
+      <w:r>
+        <w:t>this claim can now be used by pods</w:t>
+      </w:r>
+      <w:r>
+        <w:t xml:space="preserve"> </w:t>
+      </w:r>
+      <w:r>
+        <w:t>to make that claim to that Persistent Volume.</w:t>
+      </w:r>
+      <w:r>
+        <w:t xml:space="preserve"> For this, we need to make changes in the </w:t>
+      </w:r>
+      <w:r>
+        <w:rPr>
+          <w:b/>
+        </w:rPr>
+        <w:t>deployment</w:t>
+      </w:r>
+      <w:r>
+        <w:rPr>
+          <w:b/>
+        </w:rPr>
+        <w:t xml:space="preserve"> </w:t>
+      </w:r>
+      <w:r>
+        <w:rPr>
+          <w:b/>
+        </w:rPr>
+        <w:t>yaml</w:t>
+      </w:r>
+      <w:r>
+        <w:t xml:space="preserve"> file.</w:t>
+      </w:r>
+    </w:p>
+    <w:p>
+      <w:pPr>
+        <w:pStyle w:val="Heading3"/>
+      </w:pPr>
+      <w:r>
+        <w:lastRenderedPageBreak/>
+        <w:t>Step 3</w:t>
+      </w:r>
+      <w:r>
+        <w:t xml:space="preserve">: </w:t>
+      </w:r>
+      <w:r>
+        <w:t>Using a Claim in a Pod</w:t>
+      </w:r>
+    </w:p>
+    <w:p>
+      <w:pPr>
+        <w:pStyle w:val="ListParagraph"/>
+        <w:numPr>
+          <w:ilvl w:val="0"/>
+          <w:numId w:val="92"/>
+        </w:numPr>
+      </w:pPr>
+      <w:r>
+        <w:t>Kubernetes has a concept called storage classes</w:t>
+      </w:r>
+      <w:r>
+        <w:t xml:space="preserve"> </w:t>
+      </w:r>
+      <w:r>
+        <w:t>and you got a storage class by default.</w:t>
+      </w:r>
+    </w:p>
+    <w:p>
+      <w:pPr>
+        <w:pStyle w:val="ListParagraph"/>
+        <w:numPr>
+          <w:ilvl w:val="0"/>
+          <w:numId w:val="92"/>
+        </w:numPr>
+      </w:pPr>
+      <w:r>
+        <w:t>The storage class give</w:t>
+      </w:r>
+      <w:r>
+        <w:t>s</w:t>
+      </w:r>
+      <w:r>
+        <w:t xml:space="preserve"> administrators fine grain control over</w:t>
+      </w:r>
+      <w:r>
+        <w:t xml:space="preserve"> </w:t>
+      </w:r>
+      <w:r>
+        <w:t>how storage is managed and how volumes can be configured.</w:t>
+      </w:r>
+    </w:p>
+    <w:p>
+      <w:pPr>
+        <w:pStyle w:val="ListParagraph"/>
+        <w:numPr>
+          <w:ilvl w:val="0"/>
+          <w:numId w:val="92"/>
+        </w:numPr>
+      </w:pPr>
+      <w:r>
+        <w:t>It works together with the Persistent</w:t>
+      </w:r>
+      <w:r>
+        <w:t xml:space="preserve"> </w:t>
+      </w:r>
+      <w:r>
+        <w:t>Volume</w:t>
+      </w:r>
+      <w:r>
+        <w:t>.</w:t>
+      </w:r>
+    </w:p>
+    <w:p>
+      <w:pPr>
+        <w:pStyle w:val="ListParagraph"/>
+        <w:numPr>
+          <w:ilvl w:val="0"/>
+          <w:numId w:val="92"/>
+        </w:numPr>
+      </w:pPr>
+      <w:r>
+        <w:t xml:space="preserve">Let’s apply the configurations now – </w:t>
+      </w:r>
+    </w:p>
+    <w:p>
+      <w:pPr>
+        <w:pStyle w:val="ListParagraph"/>
+        <w:rPr>
+          <w:rFonts w:ascii="Consolas" w:hAnsi="Consolas" w:cs="Consolas"/>
+        </w:rPr>
+      </w:pPr>
+      <w:r>
+        <w:rPr>
+          <w:rFonts w:ascii="Consolas" w:hAnsi="Consolas" w:cs="Consolas"/>
+        </w:rPr>
+        <w:t>&gt;kubectl apply –f=host-pv.yaml</w:t>
+      </w:r>
+    </w:p>
+    <w:p>
+      <w:pPr>
+        <w:pStyle w:val="ListParagraph"/>
+        <w:rPr>
+          <w:rFonts w:ascii="Consolas" w:hAnsi="Consolas" w:cs="Consolas"/>
+        </w:rPr>
+      </w:pPr>
+      <w:r>
+        <w:rPr>
+          <w:rFonts w:ascii="Consolas" w:hAnsi="Consolas" w:cs="Consolas"/>
+        </w:rPr>
+        <w:t>&gt;kubectl apply –f=host-pv</w:t>
+      </w:r>
+      <w:r>
+        <w:rPr>
+          <w:rFonts w:ascii="Consolas" w:hAnsi="Consolas" w:cs="Consolas"/>
+        </w:rPr>
+        <w:t>c</w:t>
+      </w:r>
+      <w:r>
+        <w:rPr>
+          <w:rFonts w:ascii="Consolas" w:hAnsi="Consolas" w:cs="Consolas"/>
+        </w:rPr>
+        <w:t>.yaml</w:t>
+      </w:r>
+    </w:p>
+    <w:p>
+      <w:pPr>
+        <w:pStyle w:val="ListParagraph"/>
+      </w:pPr>
+      <w:r>
+        <w:rPr>
+          <w:rFonts w:ascii="Consolas" w:hAnsi="Consolas" w:cs="Consolas"/>
+        </w:rPr>
+        <w:t>&gt;kubectl apply –f=</w:t>
+      </w:r>
+      <w:r>
+        <w:rPr>
+          <w:rFonts w:ascii="Consolas" w:hAnsi="Consolas" w:cs="Consolas"/>
+        </w:rPr>
+        <w:t>deployment</w:t>
+      </w:r>
+      <w:r>
+        <w:rPr>
+          <w:rFonts w:ascii="Consolas" w:hAnsi="Consolas" w:cs="Consolas"/>
+        </w:rPr>
+        <w:t>.yaml</w:t>
+      </w:r>
+    </w:p>
+    <w:p>
+      <w:pPr>
+        <w:pStyle w:val="ListParagraph"/>
+        <w:numPr>
+          <w:ilvl w:val="0"/>
+          <w:numId w:val="92"/>
+        </w:numPr>
+      </w:pPr>
+      <w:r>
+        <w:t>To get list of all persistent volumes</w:t>
+      </w:r>
+    </w:p>
+    <w:p>
+      <w:pPr>
+        <w:pStyle w:val="ListParagraph"/>
+      </w:pPr>
+      <w:r>
+        <w:rPr>
+          <w:rFonts w:ascii="Consolas" w:hAnsi="Consolas" w:cs="Consolas"/>
+        </w:rPr>
+        <w:t>&gt;kubectl</w:t>
+      </w:r>
+      <w:r>
+        <w:rPr>
+          <w:rFonts w:ascii="Consolas" w:hAnsi="Consolas" w:cs="Consolas"/>
+        </w:rPr>
+        <w:t xml:space="preserve"> get pv</w:t>
+      </w:r>
+    </w:p>
+    <w:p>
+      <w:pPr>
+        <w:pStyle w:val="ListParagraph"/>
+        <w:numPr>
+          <w:ilvl w:val="0"/>
+          <w:numId w:val="92"/>
+        </w:numPr>
+      </w:pPr>
+      <w:r>
+        <w:t>To get all</w:t>
+      </w:r>
+      <w:r>
+        <w:t xml:space="preserve"> the persistent volume claims</w:t>
+      </w:r>
+    </w:p>
+    <w:p>
+      <w:pPr>
+        <w:pStyle w:val="ListParagraph"/>
+      </w:pPr>
+      <w:r>
+        <w:rPr>
+          <w:rFonts w:ascii="Consolas" w:hAnsi="Consolas" w:cs="Consolas"/>
+        </w:rPr>
+        <w:t>&gt;kubectl get pv</w:t>
+      </w:r>
+      <w:r>
+        <w:rPr>
+          <w:rFonts w:ascii="Consolas" w:hAnsi="Consolas" w:cs="Consolas"/>
+        </w:rPr>
+        <w:t>c</w:t>
+      </w:r>
+    </w:p>
+    <w:p>
+      <w:pPr>
+        <w:pStyle w:val="Heading2"/>
+      </w:pPr>
+      <w:r>
+        <w:t>Volumes vs Persistent Volumes</w:t>
+      </w:r>
+    </w:p>
+    <w:p>
+      <w:pPr>
+        <w:pStyle w:val="ListParagraph"/>
+        <w:numPr>
+          <w:ilvl w:val="0"/>
+          <w:numId w:val="92"/>
+        </w:numPr>
+      </w:pPr>
+      <w:r>
+        <w:t>Refer slide Section1</w:t>
+      </w:r>
+      <w:r>
+        <w:t>3</w:t>
+      </w:r>
+      <w:r>
+        <w:t>#</w:t>
+      </w:r>
+      <w:r>
+        <w:t>10</w:t>
+      </w:r>
+    </w:p>
+    <w:p>
+      <w:pPr>
+        <w:pStyle w:val="ListParagraph"/>
+        <w:numPr>
+          <w:ilvl w:val="0"/>
+          <w:numId w:val="92"/>
+        </w:numPr>
+      </w:pPr>
+      <w:r>
+        <w:t>E</w:t>
+      </w:r>
+      <w:r>
+        <w:t>specially for bigger projects,</w:t>
+      </w:r>
+      <w:r>
+        <w:t xml:space="preserve"> </w:t>
+      </w:r>
+      <w:r>
+        <w:t>the persistent volumes can make it way easier</w:t>
+      </w:r>
+      <w:r>
+        <w:t xml:space="preserve"> </w:t>
+      </w:r>
+      <w:r>
+        <w:t>to manage all the storage options</w:t>
+      </w:r>
+      <w:r>
+        <w:t xml:space="preserve"> </w:t>
+      </w:r>
+      <w:r>
+        <w:t>and all the volumes your clusters should be able to use.</w:t>
+      </w:r>
+    </w:p>
+    <w:p>
+      <w:pPr>
+        <w:pStyle w:val="ListParagraph"/>
+        <w:numPr>
+          <w:ilvl w:val="0"/>
+          <w:numId w:val="92"/>
+        </w:numPr>
+      </w:pPr>
+      <w:r>
+        <w:t>I</w:t>
+      </w:r>
+      <w:r>
+        <w:t>n bigger projects with a lot of pods and a lot of volumes,</w:t>
+      </w:r>
+      <w:r>
+        <w:t xml:space="preserve"> </w:t>
+      </w:r>
+      <w:r>
+        <w:t>and maybe a lot of people working on the project</w:t>
+      </w:r>
+      <w:r>
+        <w:t xml:space="preserve"> </w:t>
+      </w:r>
+      <w:r>
+        <w:t>using persistent volumes</w:t>
+      </w:r>
+      <w:r>
+        <w:t xml:space="preserve"> </w:t>
+      </w:r>
+      <w:r>
+        <w:t>might make it easier to manage that project.</w:t>
+      </w:r>
+    </w:p>
+    <w:p>
+      <w:pPr>
+        <w:pStyle w:val="ListParagraph"/>
+        <w:numPr>
+          <w:ilvl w:val="0"/>
+          <w:numId w:val="92"/>
+        </w:numPr>
+      </w:pPr>
+      <w:r>
+        <w:t>If you're on your own,</w:t>
+      </w:r>
+      <w:r>
+        <w:t xml:space="preserve"> </w:t>
+      </w:r>
+      <w:r>
+        <w:t>working on your own small demo project,</w:t>
+      </w:r>
+      <w:r>
+        <w:t xml:space="preserve"> </w:t>
+      </w:r>
+      <w:r>
+        <w:t>using persistent volumes, might be overkill.</w:t>
+      </w:r>
+    </w:p>
+    <w:p>
+      <w:pPr>
+        <w:pStyle w:val="Heading2"/>
+      </w:pPr>
+      <w:r>
+        <w:t>Using Environment Variables</w:t>
+      </w:r>
+    </w:p>
+    <w:p>
+      <w:pPr>
+        <w:pStyle w:val="ListParagraph"/>
+        <w:numPr>
+          <w:ilvl w:val="0"/>
+          <w:numId w:val="93"/>
+        </w:numPr>
+      </w:pPr>
+      <w:r>
+        <w:t xml:space="preserve">Example – </w:t>
+      </w:r>
+      <w:hyperlink r:id="rId24" w:history="1">
+        <w:r>
+          <w:rPr>
+            <w:rStyle w:val="Hyperlink"/>
+          </w:rPr>
+          <w:t>https://github.com/sameerbhilare/Docker/tree/main/Workspace/24-kubernetes-env-variables</w:t>
+        </w:r>
+      </w:hyperlink>
+    </w:p>
+    <w:p>
+      <w:pPr>
+        <w:pStyle w:val="ListParagraph"/>
+        <w:numPr>
+          <w:ilvl w:val="0"/>
+          <w:numId w:val="93"/>
+        </w:numPr>
+      </w:pPr>
+      <w:r>
+        <w:t>We can use hardcoded values in yaml file or we can create configMap object (separate yaml file) and then use that env configuration in deployment yaml file.</w:t>
+      </w:r>
+    </w:p>
+    <w:p/>
+    <w:p/>
+    <w:p/>
+    <w:p/>
+    <w:p/>
+    <w:p/>
+    <w:p/>
+    <w:p>
+      <w:pPr>
+        <w:pStyle w:val="Heading1"/>
+      </w:pPr>
+      <w:r>
+        <w:lastRenderedPageBreak/>
+        <w:t>Kubernetes Networking</w:t>
+      </w:r>
+    </w:p>
     <w:p>
       <w:bookmarkStart w:id="15" w:name="_GoBack"/>
       <w:bookmarkEnd w:id="15"/>
@@ -17281,15 +18875,7 @@
         <w:t>It's also not an alternative to Docker. Instead it works together with Docker containers to deploy containers anywhere.</w:t>
       </w:r>
     </w:p>
-    <w:p>
-      <w:pPr>
-        <w:pStyle w:val="ListParagraph"/>
-        <w:numPr>
-          <w:ilvl w:val="0"/>
-          <w:numId w:val="5"/>
-        </w:numPr>
-      </w:pPr>
-    </w:p>
+    <w:p/>
     <w:p/>
     <w:p/>
     <w:sectPr>
@@ -20180,6 +21766,119 @@
     </w:lvl>
   </w:abstractNum>
   <w:abstractNum w:abstractNumId="25">
+    <w:nsid w:val="26246973"/>
+    <w:multiLevelType w:val="hybridMultilevel"/>
+    <w:tmpl w:val="0C6CDAFA"/>
+    <w:lvl w:ilvl="0" w:tplc="04090001">
+      <w:start w:val="1"/>
+      <w:numFmt w:val="bullet"/>
+      <w:lvlText w:val=""/>
+      <w:lvlJc w:val="left"/>
+      <w:pPr>
+        <w:ind w:left="720" w:hanging="360"/>
+      </w:pPr>
+      <w:rPr>
+        <w:rFonts w:ascii="Symbol" w:hAnsi="Symbol" w:hint="default"/>
+      </w:rPr>
+    </w:lvl>
+    <w:lvl w:ilvl="1" w:tplc="04090003" w:tentative="1">
+      <w:start w:val="1"/>
+      <w:numFmt w:val="bullet"/>
+      <w:lvlText w:val="o"/>
+      <w:lvlJc w:val="left"/>
+      <w:pPr>
+        <w:ind w:left="1440" w:hanging="360"/>
+      </w:pPr>
+      <w:rPr>
+        <w:rFonts w:ascii="Courier New" w:hAnsi="Courier New" w:cs="Courier New" w:hint="default"/>
+      </w:rPr>
+    </w:lvl>
+    <w:lvl w:ilvl="2" w:tplc="04090005" w:tentative="1">
+      <w:start w:val="1"/>
+      <w:numFmt w:val="bullet"/>
+      <w:lvlText w:val=""/>
+      <w:lvlJc w:val="left"/>
+      <w:pPr>
+        <w:ind w:left="2160" w:hanging="360"/>
+      </w:pPr>
+      <w:rPr>
+        <w:rFonts w:ascii="Wingdings" w:hAnsi="Wingdings" w:hint="default"/>
+      </w:rPr>
+    </w:lvl>
+    <w:lvl w:ilvl="3" w:tplc="04090001" w:tentative="1">
+      <w:start w:val="1"/>
+      <w:numFmt w:val="bullet"/>
+      <w:lvlText w:val=""/>
+      <w:lvlJc w:val="left"/>
+      <w:pPr>
+        <w:ind w:left="2880" w:hanging="360"/>
+      </w:pPr>
+      <w:rPr>
+        <w:rFonts w:ascii="Symbol" w:hAnsi="Symbol" w:hint="default"/>
+      </w:rPr>
+    </w:lvl>
+    <w:lvl w:ilvl="4" w:tplc="04090003" w:tentative="1">
+      <w:start w:val="1"/>
+      <w:numFmt w:val="bullet"/>
+      <w:lvlText w:val="o"/>
+      <w:lvlJc w:val="left"/>
+      <w:pPr>
+        <w:ind w:left="3600" w:hanging="360"/>
+      </w:pPr>
+      <w:rPr>
+        <w:rFonts w:ascii="Courier New" w:hAnsi="Courier New" w:cs="Courier New" w:hint="default"/>
+      </w:rPr>
+    </w:lvl>
+    <w:lvl w:ilvl="5" w:tplc="04090005" w:tentative="1">
+      <w:start w:val="1"/>
+      <w:numFmt w:val="bullet"/>
+      <w:lvlText w:val=""/>
+      <w:lvlJc w:val="left"/>
+      <w:pPr>
+        <w:ind w:left="4320" w:hanging="360"/>
+      </w:pPr>
+      <w:rPr>
+        <w:rFonts w:ascii="Wingdings" w:hAnsi="Wingdings" w:hint="default"/>
+      </w:rPr>
+    </w:lvl>
+    <w:lvl w:ilvl="6" w:tplc="04090001" w:tentative="1">
+      <w:start w:val="1"/>
+      <w:numFmt w:val="bullet"/>
+      <w:lvlText w:val=""/>
+      <w:lvlJc w:val="left"/>
+      <w:pPr>
+        <w:ind w:left="5040" w:hanging="360"/>
+      </w:pPr>
+      <w:rPr>
+        <w:rFonts w:ascii="Symbol" w:hAnsi="Symbol" w:hint="default"/>
+      </w:rPr>
+    </w:lvl>
+    <w:lvl w:ilvl="7" w:tplc="04090003" w:tentative="1">
+      <w:start w:val="1"/>
+      <w:numFmt w:val="bullet"/>
+      <w:lvlText w:val="o"/>
+      <w:lvlJc w:val="left"/>
+      <w:pPr>
+        <w:ind w:left="5760" w:hanging="360"/>
+      </w:pPr>
+      <w:rPr>
+        <w:rFonts w:ascii="Courier New" w:hAnsi="Courier New" w:cs="Courier New" w:hint="default"/>
+      </w:rPr>
+    </w:lvl>
+    <w:lvl w:ilvl="8" w:tplc="04090005" w:tentative="1">
+      <w:start w:val="1"/>
+      <w:numFmt w:val="bullet"/>
+      <w:lvlText w:val=""/>
+      <w:lvlJc w:val="left"/>
+      <w:pPr>
+        <w:ind w:left="6480" w:hanging="360"/>
+      </w:pPr>
+      <w:rPr>
+        <w:rFonts w:ascii="Wingdings" w:hAnsi="Wingdings" w:hint="default"/>
+      </w:rPr>
+    </w:lvl>
+  </w:abstractNum>
+  <w:abstractNum w:abstractNumId="26">
     <w:nsid w:val="2AFC3D04"/>
     <w:multiLevelType w:val="hybridMultilevel"/>
     <w:tmpl w:val="F9D6198E"/>
@@ -20292,7 +21991,7 @@
       </w:rPr>
     </w:lvl>
   </w:abstractNum>
-  <w:abstractNum w:abstractNumId="26">
+  <w:abstractNum w:abstractNumId="27">
     <w:nsid w:val="2C4F029D"/>
     <w:multiLevelType w:val="hybridMultilevel"/>
     <w:tmpl w:val="D03E5FAA"/>
@@ -20405,7 +22104,7 @@
       </w:rPr>
     </w:lvl>
   </w:abstractNum>
-  <w:abstractNum w:abstractNumId="27">
+  <w:abstractNum w:abstractNumId="28">
     <w:nsid w:val="2E425495"/>
     <w:multiLevelType w:val="hybridMultilevel"/>
     <w:tmpl w:val="B510BFDA"/>
@@ -20518,7 +22217,7 @@
       </w:rPr>
     </w:lvl>
   </w:abstractNum>
-  <w:abstractNum w:abstractNumId="28">
+  <w:abstractNum w:abstractNumId="29">
     <w:nsid w:val="2E6A5FE2"/>
     <w:multiLevelType w:val="hybridMultilevel"/>
     <w:tmpl w:val="FF48F868"/>
@@ -20631,7 +22330,7 @@
       </w:rPr>
     </w:lvl>
   </w:abstractNum>
-  <w:abstractNum w:abstractNumId="29">
+  <w:abstractNum w:abstractNumId="30">
     <w:nsid w:val="2FAD39B8"/>
     <w:multiLevelType w:val="hybridMultilevel"/>
     <w:tmpl w:val="694C21AC"/>
@@ -20744,7 +22443,7 @@
       </w:rPr>
     </w:lvl>
   </w:abstractNum>
-  <w:abstractNum w:abstractNumId="30">
+  <w:abstractNum w:abstractNumId="31">
     <w:nsid w:val="30D04CD9"/>
     <w:multiLevelType w:val="hybridMultilevel"/>
     <w:tmpl w:val="45AC22F4"/>
@@ -20857,7 +22556,7 @@
       </w:rPr>
     </w:lvl>
   </w:abstractNum>
-  <w:abstractNum w:abstractNumId="31">
+  <w:abstractNum w:abstractNumId="32">
     <w:nsid w:val="32936EA0"/>
     <w:multiLevelType w:val="hybridMultilevel"/>
     <w:tmpl w:val="9ECA276A"/>
@@ -20970,7 +22669,120 @@
       </w:rPr>
     </w:lvl>
   </w:abstractNum>
-  <w:abstractNum w:abstractNumId="32">
+  <w:abstractNum w:abstractNumId="33">
+    <w:nsid w:val="32CB40E4"/>
+    <w:multiLevelType w:val="hybridMultilevel"/>
+    <w:tmpl w:val="5D4CA9E4"/>
+    <w:lvl w:ilvl="0" w:tplc="04090001">
+      <w:start w:val="1"/>
+      <w:numFmt w:val="bullet"/>
+      <w:lvlText w:val=""/>
+      <w:lvlJc w:val="left"/>
+      <w:pPr>
+        <w:ind w:left="720" w:hanging="360"/>
+      </w:pPr>
+      <w:rPr>
+        <w:rFonts w:ascii="Symbol" w:hAnsi="Symbol" w:hint="default"/>
+      </w:rPr>
+    </w:lvl>
+    <w:lvl w:ilvl="1" w:tplc="04090003" w:tentative="1">
+      <w:start w:val="1"/>
+      <w:numFmt w:val="bullet"/>
+      <w:lvlText w:val="o"/>
+      <w:lvlJc w:val="left"/>
+      <w:pPr>
+        <w:ind w:left="1440" w:hanging="360"/>
+      </w:pPr>
+      <w:rPr>
+        <w:rFonts w:ascii="Courier New" w:hAnsi="Courier New" w:cs="Courier New" w:hint="default"/>
+      </w:rPr>
+    </w:lvl>
+    <w:lvl w:ilvl="2" w:tplc="04090005" w:tentative="1">
+      <w:start w:val="1"/>
+      <w:numFmt w:val="bullet"/>
+      <w:lvlText w:val=""/>
+      <w:lvlJc w:val="left"/>
+      <w:pPr>
+        <w:ind w:left="2160" w:hanging="360"/>
+      </w:pPr>
+      <w:rPr>
+        <w:rFonts w:ascii="Wingdings" w:hAnsi="Wingdings" w:hint="default"/>
+      </w:rPr>
+    </w:lvl>
+    <w:lvl w:ilvl="3" w:tplc="04090001" w:tentative="1">
+      <w:start w:val="1"/>
+      <w:numFmt w:val="bullet"/>
+      <w:lvlText w:val=""/>
+      <w:lvlJc w:val="left"/>
+      <w:pPr>
+        <w:ind w:left="2880" w:hanging="360"/>
+      </w:pPr>
+      <w:rPr>
+        <w:rFonts w:ascii="Symbol" w:hAnsi="Symbol" w:hint="default"/>
+      </w:rPr>
+    </w:lvl>
+    <w:lvl w:ilvl="4" w:tplc="04090003" w:tentative="1">
+      <w:start w:val="1"/>
+      <w:numFmt w:val="bullet"/>
+      <w:lvlText w:val="o"/>
+      <w:lvlJc w:val="left"/>
+      <w:pPr>
+        <w:ind w:left="3600" w:hanging="360"/>
+      </w:pPr>
+      <w:rPr>
+        <w:rFonts w:ascii="Courier New" w:hAnsi="Courier New" w:cs="Courier New" w:hint="default"/>
+      </w:rPr>
+    </w:lvl>
+    <w:lvl w:ilvl="5" w:tplc="04090005" w:tentative="1">
+      <w:start w:val="1"/>
+      <w:numFmt w:val="bullet"/>
+      <w:lvlText w:val=""/>
+      <w:lvlJc w:val="left"/>
+      <w:pPr>
+        <w:ind w:left="4320" w:hanging="360"/>
+      </w:pPr>
+      <w:rPr>
+        <w:rFonts w:ascii="Wingdings" w:hAnsi="Wingdings" w:hint="default"/>
+      </w:rPr>
+    </w:lvl>
+    <w:lvl w:ilvl="6" w:tplc="04090001" w:tentative="1">
+      <w:start w:val="1"/>
+      <w:numFmt w:val="bullet"/>
+      <w:lvlText w:val=""/>
+      <w:lvlJc w:val="left"/>
+      <w:pPr>
+        <w:ind w:left="5040" w:hanging="360"/>
+      </w:pPr>
+      <w:rPr>
+        <w:rFonts w:ascii="Symbol" w:hAnsi="Symbol" w:hint="default"/>
+      </w:rPr>
+    </w:lvl>
+    <w:lvl w:ilvl="7" w:tplc="04090003" w:tentative="1">
+      <w:start w:val="1"/>
+      <w:numFmt w:val="bullet"/>
+      <w:lvlText w:val="o"/>
+      <w:lvlJc w:val="left"/>
+      <w:pPr>
+        <w:ind w:left="5760" w:hanging="360"/>
+      </w:pPr>
+      <w:rPr>
+        <w:rFonts w:ascii="Courier New" w:hAnsi="Courier New" w:cs="Courier New" w:hint="default"/>
+      </w:rPr>
+    </w:lvl>
+    <w:lvl w:ilvl="8" w:tplc="04090005" w:tentative="1">
+      <w:start w:val="1"/>
+      <w:numFmt w:val="bullet"/>
+      <w:lvlText w:val=""/>
+      <w:lvlJc w:val="left"/>
+      <w:pPr>
+        <w:ind w:left="6480" w:hanging="360"/>
+      </w:pPr>
+      <w:rPr>
+        <w:rFonts w:ascii="Wingdings" w:hAnsi="Wingdings" w:hint="default"/>
+      </w:rPr>
+    </w:lvl>
+  </w:abstractNum>
+  <w:abstractNum w:abstractNumId="34">
     <w:nsid w:val="337553C1"/>
     <w:multiLevelType w:val="hybridMultilevel"/>
     <w:tmpl w:val="AE94CECA"/>
@@ -21083,7 +22895,7 @@
       </w:rPr>
     </w:lvl>
   </w:abstractNum>
-  <w:abstractNum w:abstractNumId="33">
+  <w:abstractNum w:abstractNumId="35">
     <w:nsid w:val="370F7B71"/>
     <w:multiLevelType w:val="hybridMultilevel"/>
     <w:tmpl w:val="F0EE6A48"/>
@@ -21196,7 +23008,7 @@
       </w:rPr>
     </w:lvl>
   </w:abstractNum>
-  <w:abstractNum w:abstractNumId="34">
+  <w:abstractNum w:abstractNumId="36">
     <w:nsid w:val="375D191D"/>
     <w:multiLevelType w:val="hybridMultilevel"/>
     <w:tmpl w:val="5E1A8266"/>
@@ -21309,7 +23121,7 @@
       </w:rPr>
     </w:lvl>
   </w:abstractNum>
-  <w:abstractNum w:abstractNumId="35">
+  <w:abstractNum w:abstractNumId="37">
     <w:nsid w:val="38665381"/>
     <w:multiLevelType w:val="hybridMultilevel"/>
     <w:tmpl w:val="A462CEC4"/>
@@ -21422,7 +23234,7 @@
       </w:rPr>
     </w:lvl>
   </w:abstractNum>
-  <w:abstractNum w:abstractNumId="36">
+  <w:abstractNum w:abstractNumId="38">
     <w:nsid w:val="397C1AEC"/>
     <w:multiLevelType w:val="hybridMultilevel"/>
     <w:tmpl w:val="4CCA5216"/>
@@ -21535,7 +23347,7 @@
       </w:rPr>
     </w:lvl>
   </w:abstractNum>
-  <w:abstractNum w:abstractNumId="37">
+  <w:abstractNum w:abstractNumId="39">
     <w:nsid w:val="39D73A45"/>
     <w:multiLevelType w:val="hybridMultilevel"/>
     <w:tmpl w:val="33968B7E"/>
@@ -21648,7 +23460,120 @@
       </w:rPr>
     </w:lvl>
   </w:abstractNum>
-  <w:abstractNum w:abstractNumId="38">
+  <w:abstractNum w:abstractNumId="40">
+    <w:nsid w:val="3A5A42B8"/>
+    <w:multiLevelType w:val="hybridMultilevel"/>
+    <w:tmpl w:val="9FF85E58"/>
+    <w:lvl w:ilvl="0" w:tplc="04090001">
+      <w:start w:val="1"/>
+      <w:numFmt w:val="bullet"/>
+      <w:lvlText w:val=""/>
+      <w:lvlJc w:val="left"/>
+      <w:pPr>
+        <w:ind w:left="720" w:hanging="360"/>
+      </w:pPr>
+      <w:rPr>
+        <w:rFonts w:ascii="Symbol" w:hAnsi="Symbol" w:hint="default"/>
+      </w:rPr>
+    </w:lvl>
+    <w:lvl w:ilvl="1" w:tplc="04090003" w:tentative="1">
+      <w:start w:val="1"/>
+      <w:numFmt w:val="bullet"/>
+      <w:lvlText w:val="o"/>
+      <w:lvlJc w:val="left"/>
+      <w:pPr>
+        <w:ind w:left="1440" w:hanging="360"/>
+      </w:pPr>
+      <w:rPr>
+        <w:rFonts w:ascii="Courier New" w:hAnsi="Courier New" w:cs="Courier New" w:hint="default"/>
+      </w:rPr>
+    </w:lvl>
+    <w:lvl w:ilvl="2" w:tplc="04090005" w:tentative="1">
+      <w:start w:val="1"/>
+      <w:numFmt w:val="bullet"/>
+      <w:lvlText w:val=""/>
+      <w:lvlJc w:val="left"/>
+      <w:pPr>
+        <w:ind w:left="2160" w:hanging="360"/>
+      </w:pPr>
+      <w:rPr>
+        <w:rFonts w:ascii="Wingdings" w:hAnsi="Wingdings" w:hint="default"/>
+      </w:rPr>
+    </w:lvl>
+    <w:lvl w:ilvl="3" w:tplc="04090001" w:tentative="1">
+      <w:start w:val="1"/>
+      <w:numFmt w:val="bullet"/>
+      <w:lvlText w:val=""/>
+      <w:lvlJc w:val="left"/>
+      <w:pPr>
+        <w:ind w:left="2880" w:hanging="360"/>
+      </w:pPr>
+      <w:rPr>
+        <w:rFonts w:ascii="Symbol" w:hAnsi="Symbol" w:hint="default"/>
+      </w:rPr>
+    </w:lvl>
+    <w:lvl w:ilvl="4" w:tplc="04090003" w:tentative="1">
+      <w:start w:val="1"/>
+      <w:numFmt w:val="bullet"/>
+      <w:lvlText w:val="o"/>
+      <w:lvlJc w:val="left"/>
+      <w:pPr>
+        <w:ind w:left="3600" w:hanging="360"/>
+      </w:pPr>
+      <w:rPr>
+        <w:rFonts w:ascii="Courier New" w:hAnsi="Courier New" w:cs="Courier New" w:hint="default"/>
+      </w:rPr>
+    </w:lvl>
+    <w:lvl w:ilvl="5" w:tplc="04090005" w:tentative="1">
+      <w:start w:val="1"/>
+      <w:numFmt w:val="bullet"/>
+      <w:lvlText w:val=""/>
+      <w:lvlJc w:val="left"/>
+      <w:pPr>
+        <w:ind w:left="4320" w:hanging="360"/>
+      </w:pPr>
+      <w:rPr>
+        <w:rFonts w:ascii="Wingdings" w:hAnsi="Wingdings" w:hint="default"/>
+      </w:rPr>
+    </w:lvl>
+    <w:lvl w:ilvl="6" w:tplc="04090001" w:tentative="1">
+      <w:start w:val="1"/>
+      <w:numFmt w:val="bullet"/>
+      <w:lvlText w:val=""/>
+      <w:lvlJc w:val="left"/>
+      <w:pPr>
+        <w:ind w:left="5040" w:hanging="360"/>
+      </w:pPr>
+      <w:rPr>
+        <w:rFonts w:ascii="Symbol" w:hAnsi="Symbol" w:hint="default"/>
+      </w:rPr>
+    </w:lvl>
+    <w:lvl w:ilvl="7" w:tplc="04090003" w:tentative="1">
+      <w:start w:val="1"/>
+      <w:numFmt w:val="bullet"/>
+      <w:lvlText w:val="o"/>
+      <w:lvlJc w:val="left"/>
+      <w:pPr>
+        <w:ind w:left="5760" w:hanging="360"/>
+      </w:pPr>
+      <w:rPr>
+        <w:rFonts w:ascii="Courier New" w:hAnsi="Courier New" w:cs="Courier New" w:hint="default"/>
+      </w:rPr>
+    </w:lvl>
+    <w:lvl w:ilvl="8" w:tplc="04090005" w:tentative="1">
+      <w:start w:val="1"/>
+      <w:numFmt w:val="bullet"/>
+      <w:lvlText w:val=""/>
+      <w:lvlJc w:val="left"/>
+      <w:pPr>
+        <w:ind w:left="6480" w:hanging="360"/>
+      </w:pPr>
+      <w:rPr>
+        <w:rFonts w:ascii="Wingdings" w:hAnsi="Wingdings" w:hint="default"/>
+      </w:rPr>
+    </w:lvl>
+  </w:abstractNum>
+  <w:abstractNum w:abstractNumId="41">
     <w:nsid w:val="3B986E0F"/>
     <w:multiLevelType w:val="hybridMultilevel"/>
     <w:tmpl w:val="0ECAC574"/>
@@ -21761,7 +23686,7 @@
       </w:rPr>
     </w:lvl>
   </w:abstractNum>
-  <w:abstractNum w:abstractNumId="39">
+  <w:abstractNum w:abstractNumId="42">
     <w:nsid w:val="3CE73794"/>
     <w:multiLevelType w:val="hybridMultilevel"/>
     <w:tmpl w:val="2872ED3A"/>
@@ -21874,7 +23799,120 @@
       </w:rPr>
     </w:lvl>
   </w:abstractNum>
-  <w:abstractNum w:abstractNumId="40">
+  <w:abstractNum w:abstractNumId="43">
+    <w:nsid w:val="3E877C85"/>
+    <w:multiLevelType w:val="hybridMultilevel"/>
+    <w:tmpl w:val="8C2CF1B8"/>
+    <w:lvl w:ilvl="0" w:tplc="04090001">
+      <w:start w:val="1"/>
+      <w:numFmt w:val="bullet"/>
+      <w:lvlText w:val=""/>
+      <w:lvlJc w:val="left"/>
+      <w:pPr>
+        <w:ind w:left="720" w:hanging="360"/>
+      </w:pPr>
+      <w:rPr>
+        <w:rFonts w:ascii="Symbol" w:hAnsi="Symbol" w:hint="default"/>
+      </w:rPr>
+    </w:lvl>
+    <w:lvl w:ilvl="1" w:tplc="04090003" w:tentative="1">
+      <w:start w:val="1"/>
+      <w:numFmt w:val="bullet"/>
+      <w:lvlText w:val="o"/>
+      <w:lvlJc w:val="left"/>
+      <w:pPr>
+        <w:ind w:left="1440" w:hanging="360"/>
+      </w:pPr>
+      <w:rPr>
+        <w:rFonts w:ascii="Courier New" w:hAnsi="Courier New" w:cs="Courier New" w:hint="default"/>
+      </w:rPr>
+    </w:lvl>
+    <w:lvl w:ilvl="2" w:tplc="04090005" w:tentative="1">
+      <w:start w:val="1"/>
+      <w:numFmt w:val="bullet"/>
+      <w:lvlText w:val=""/>
+      <w:lvlJc w:val="left"/>
+      <w:pPr>
+        <w:ind w:left="2160" w:hanging="360"/>
+      </w:pPr>
+      <w:rPr>
+        <w:rFonts w:ascii="Wingdings" w:hAnsi="Wingdings" w:hint="default"/>
+      </w:rPr>
+    </w:lvl>
+    <w:lvl w:ilvl="3" w:tplc="04090001" w:tentative="1">
+      <w:start w:val="1"/>
+      <w:numFmt w:val="bullet"/>
+      <w:lvlText w:val=""/>
+      <w:lvlJc w:val="left"/>
+      <w:pPr>
+        <w:ind w:left="2880" w:hanging="360"/>
+      </w:pPr>
+      <w:rPr>
+        <w:rFonts w:ascii="Symbol" w:hAnsi="Symbol" w:hint="default"/>
+      </w:rPr>
+    </w:lvl>
+    <w:lvl w:ilvl="4" w:tplc="04090003" w:tentative="1">
+      <w:start w:val="1"/>
+      <w:numFmt w:val="bullet"/>
+      <w:lvlText w:val="o"/>
+      <w:lvlJc w:val="left"/>
+      <w:pPr>
+        <w:ind w:left="3600" w:hanging="360"/>
+      </w:pPr>
+      <w:rPr>
+        <w:rFonts w:ascii="Courier New" w:hAnsi="Courier New" w:cs="Courier New" w:hint="default"/>
+      </w:rPr>
+    </w:lvl>
+    <w:lvl w:ilvl="5" w:tplc="04090005" w:tentative="1">
+      <w:start w:val="1"/>
+      <w:numFmt w:val="bullet"/>
+      <w:lvlText w:val=""/>
+      <w:lvlJc w:val="left"/>
+      <w:pPr>
+        <w:ind w:left="4320" w:hanging="360"/>
+      </w:pPr>
+      <w:rPr>
+        <w:rFonts w:ascii="Wingdings" w:hAnsi="Wingdings" w:hint="default"/>
+      </w:rPr>
+    </w:lvl>
+    <w:lvl w:ilvl="6" w:tplc="04090001" w:tentative="1">
+      <w:start w:val="1"/>
+      <w:numFmt w:val="bullet"/>
+      <w:lvlText w:val=""/>
+      <w:lvlJc w:val="left"/>
+      <w:pPr>
+        <w:ind w:left="5040" w:hanging="360"/>
+      </w:pPr>
+      <w:rPr>
+        <w:rFonts w:ascii="Symbol" w:hAnsi="Symbol" w:hint="default"/>
+      </w:rPr>
+    </w:lvl>
+    <w:lvl w:ilvl="7" w:tplc="04090003" w:tentative="1">
+      <w:start w:val="1"/>
+      <w:numFmt w:val="bullet"/>
+      <w:lvlText w:val="o"/>
+      <w:lvlJc w:val="left"/>
+      <w:pPr>
+        <w:ind w:left="5760" w:hanging="360"/>
+      </w:pPr>
+      <w:rPr>
+        <w:rFonts w:ascii="Courier New" w:hAnsi="Courier New" w:cs="Courier New" w:hint="default"/>
+      </w:rPr>
+    </w:lvl>
+    <w:lvl w:ilvl="8" w:tplc="04090005" w:tentative="1">
+      <w:start w:val="1"/>
+      <w:numFmt w:val="bullet"/>
+      <w:lvlText w:val=""/>
+      <w:lvlJc w:val="left"/>
+      <w:pPr>
+        <w:ind w:left="6480" w:hanging="360"/>
+      </w:pPr>
+      <w:rPr>
+        <w:rFonts w:ascii="Wingdings" w:hAnsi="Wingdings" w:hint="default"/>
+      </w:rPr>
+    </w:lvl>
+  </w:abstractNum>
+  <w:abstractNum w:abstractNumId="44">
     <w:nsid w:val="3ECA01F0"/>
     <w:multiLevelType w:val="hybridMultilevel"/>
     <w:tmpl w:val="0128DC66"/>
@@ -21987,7 +24025,7 @@
       </w:rPr>
     </w:lvl>
   </w:abstractNum>
-  <w:abstractNum w:abstractNumId="41">
+  <w:abstractNum w:abstractNumId="45">
     <w:nsid w:val="406F318F"/>
     <w:multiLevelType w:val="hybridMultilevel"/>
     <w:tmpl w:val="03A4E60A"/>
@@ -22100,7 +24138,7 @@
       </w:rPr>
     </w:lvl>
   </w:abstractNum>
-  <w:abstractNum w:abstractNumId="42">
+  <w:abstractNum w:abstractNumId="46">
     <w:nsid w:val="40BB17D0"/>
     <w:multiLevelType w:val="hybridMultilevel"/>
     <w:tmpl w:val="FD86AF40"/>
@@ -22213,7 +24251,120 @@
       </w:rPr>
     </w:lvl>
   </w:abstractNum>
-  <w:abstractNum w:abstractNumId="43">
+  <w:abstractNum w:abstractNumId="47">
+    <w:nsid w:val="414538E8"/>
+    <w:multiLevelType w:val="hybridMultilevel"/>
+    <w:tmpl w:val="BEE022AC"/>
+    <w:lvl w:ilvl="0" w:tplc="04090001">
+      <w:start w:val="1"/>
+      <w:numFmt w:val="bullet"/>
+      <w:lvlText w:val=""/>
+      <w:lvlJc w:val="left"/>
+      <w:pPr>
+        <w:ind w:left="720" w:hanging="360"/>
+      </w:pPr>
+      <w:rPr>
+        <w:rFonts w:ascii="Symbol" w:hAnsi="Symbol" w:hint="default"/>
+      </w:rPr>
+    </w:lvl>
+    <w:lvl w:ilvl="1" w:tplc="04090003" w:tentative="1">
+      <w:start w:val="1"/>
+      <w:numFmt w:val="bullet"/>
+      <w:lvlText w:val="o"/>
+      <w:lvlJc w:val="left"/>
+      <w:pPr>
+        <w:ind w:left="1440" w:hanging="360"/>
+      </w:pPr>
+      <w:rPr>
+        <w:rFonts w:ascii="Courier New" w:hAnsi="Courier New" w:cs="Courier New" w:hint="default"/>
+      </w:rPr>
+    </w:lvl>
+    <w:lvl w:ilvl="2" w:tplc="04090005" w:tentative="1">
+      <w:start w:val="1"/>
+      <w:numFmt w:val="bullet"/>
+      <w:lvlText w:val=""/>
+      <w:lvlJc w:val="left"/>
+      <w:pPr>
+        <w:ind w:left="2160" w:hanging="360"/>
+      </w:pPr>
+      <w:rPr>
+        <w:rFonts w:ascii="Wingdings" w:hAnsi="Wingdings" w:hint="default"/>
+      </w:rPr>
+    </w:lvl>
+    <w:lvl w:ilvl="3" w:tplc="04090001" w:tentative="1">
+      <w:start w:val="1"/>
+      <w:numFmt w:val="bullet"/>
+      <w:lvlText w:val=""/>
+      <w:lvlJc w:val="left"/>
+      <w:pPr>
+        <w:ind w:left="2880" w:hanging="360"/>
+      </w:pPr>
+      <w:rPr>
+        <w:rFonts w:ascii="Symbol" w:hAnsi="Symbol" w:hint="default"/>
+      </w:rPr>
+    </w:lvl>
+    <w:lvl w:ilvl="4" w:tplc="04090003" w:tentative="1">
+      <w:start w:val="1"/>
+      <w:numFmt w:val="bullet"/>
+      <w:lvlText w:val="o"/>
+      <w:lvlJc w:val="left"/>
+      <w:pPr>
+        <w:ind w:left="3600" w:hanging="360"/>
+      </w:pPr>
+      <w:rPr>
+        <w:rFonts w:ascii="Courier New" w:hAnsi="Courier New" w:cs="Courier New" w:hint="default"/>
+      </w:rPr>
+    </w:lvl>
+    <w:lvl w:ilvl="5" w:tplc="04090005" w:tentative="1">
+      <w:start w:val="1"/>
+      <w:numFmt w:val="bullet"/>
+      <w:lvlText w:val=""/>
+      <w:lvlJc w:val="left"/>
+      <w:pPr>
+        <w:ind w:left="4320" w:hanging="360"/>
+      </w:pPr>
+      <w:rPr>
+        <w:rFonts w:ascii="Wingdings" w:hAnsi="Wingdings" w:hint="default"/>
+      </w:rPr>
+    </w:lvl>
+    <w:lvl w:ilvl="6" w:tplc="04090001" w:tentative="1">
+      <w:start w:val="1"/>
+      <w:numFmt w:val="bullet"/>
+      <w:lvlText w:val=""/>
+      <w:lvlJc w:val="left"/>
+      <w:pPr>
+        <w:ind w:left="5040" w:hanging="360"/>
+      </w:pPr>
+      <w:rPr>
+        <w:rFonts w:ascii="Symbol" w:hAnsi="Symbol" w:hint="default"/>
+      </w:rPr>
+    </w:lvl>
+    <w:lvl w:ilvl="7" w:tplc="04090003" w:tentative="1">
+      <w:start w:val="1"/>
+      <w:numFmt w:val="bullet"/>
+      <w:lvlText w:val="o"/>
+      <w:lvlJc w:val="left"/>
+      <w:pPr>
+        <w:ind w:left="5760" w:hanging="360"/>
+      </w:pPr>
+      <w:rPr>
+        <w:rFonts w:ascii="Courier New" w:hAnsi="Courier New" w:cs="Courier New" w:hint="default"/>
+      </w:rPr>
+    </w:lvl>
+    <w:lvl w:ilvl="8" w:tplc="04090005" w:tentative="1">
+      <w:start w:val="1"/>
+      <w:numFmt w:val="bullet"/>
+      <w:lvlText w:val=""/>
+      <w:lvlJc w:val="left"/>
+      <w:pPr>
+        <w:ind w:left="6480" w:hanging="360"/>
+      </w:pPr>
+      <w:rPr>
+        <w:rFonts w:ascii="Wingdings" w:hAnsi="Wingdings" w:hint="default"/>
+      </w:rPr>
+    </w:lvl>
+  </w:abstractNum>
+  <w:abstractNum w:abstractNumId="48">
     <w:nsid w:val="41B75E5A"/>
     <w:multiLevelType w:val="hybridMultilevel"/>
     <w:tmpl w:val="E5F0ADBC"/>
@@ -22326,7 +24477,7 @@
       </w:rPr>
     </w:lvl>
   </w:abstractNum>
-  <w:abstractNum w:abstractNumId="44">
+  <w:abstractNum w:abstractNumId="49">
     <w:nsid w:val="424B7EDC"/>
     <w:multiLevelType w:val="hybridMultilevel"/>
     <w:tmpl w:val="F858F776"/>
@@ -22439,7 +24590,7 @@
       </w:rPr>
     </w:lvl>
   </w:abstractNum>
-  <w:abstractNum w:abstractNumId="45">
+  <w:abstractNum w:abstractNumId="50">
     <w:nsid w:val="431B2E1C"/>
     <w:multiLevelType w:val="hybridMultilevel"/>
     <w:tmpl w:val="66E6DE16"/>
@@ -22552,7 +24703,7 @@
       </w:rPr>
     </w:lvl>
   </w:abstractNum>
-  <w:abstractNum w:abstractNumId="46">
+  <w:abstractNum w:abstractNumId="51">
     <w:nsid w:val="46E74E3D"/>
     <w:multiLevelType w:val="hybridMultilevel"/>
     <w:tmpl w:val="E1528714"/>
@@ -22665,7 +24816,7 @@
       </w:rPr>
     </w:lvl>
   </w:abstractNum>
-  <w:abstractNum w:abstractNumId="47">
+  <w:abstractNum w:abstractNumId="52">
     <w:nsid w:val="49450EB2"/>
     <w:multiLevelType w:val="hybridMultilevel"/>
     <w:tmpl w:val="F3DA9A48"/>
@@ -22778,7 +24929,7 @@
       </w:rPr>
     </w:lvl>
   </w:abstractNum>
-  <w:abstractNum w:abstractNumId="48">
+  <w:abstractNum w:abstractNumId="53">
     <w:nsid w:val="4A712255"/>
     <w:multiLevelType w:val="hybridMultilevel"/>
     <w:tmpl w:val="A50C2F2E"/>
@@ -22891,7 +25042,7 @@
       </w:rPr>
     </w:lvl>
   </w:abstractNum>
-  <w:abstractNum w:abstractNumId="49">
+  <w:abstractNum w:abstractNumId="54">
     <w:nsid w:val="4A7239AA"/>
     <w:multiLevelType w:val="hybridMultilevel"/>
     <w:tmpl w:val="BC882324"/>
@@ -23004,7 +25155,7 @@
       </w:rPr>
     </w:lvl>
   </w:abstractNum>
-  <w:abstractNum w:abstractNumId="50">
+  <w:abstractNum w:abstractNumId="55">
     <w:nsid w:val="4B71765C"/>
     <w:multiLevelType w:val="hybridMultilevel"/>
     <w:tmpl w:val="1512B8BC"/>
@@ -23117,7 +25268,7 @@
       </w:rPr>
     </w:lvl>
   </w:abstractNum>
-  <w:abstractNum w:abstractNumId="51">
+  <w:abstractNum w:abstractNumId="56">
     <w:nsid w:val="4EC8056E"/>
     <w:multiLevelType w:val="hybridMultilevel"/>
     <w:tmpl w:val="DA0EC430"/>
@@ -23230,7 +25381,7 @@
       </w:rPr>
     </w:lvl>
   </w:abstractNum>
-  <w:abstractNum w:abstractNumId="52">
+  <w:abstractNum w:abstractNumId="57">
     <w:nsid w:val="50A63713"/>
     <w:multiLevelType w:val="hybridMultilevel"/>
     <w:tmpl w:val="3C14206C"/>
@@ -23343,7 +25494,7 @@
       </w:rPr>
     </w:lvl>
   </w:abstractNum>
-  <w:abstractNum w:abstractNumId="53">
+  <w:abstractNum w:abstractNumId="58">
     <w:nsid w:val="511A1485"/>
     <w:multiLevelType w:val="hybridMultilevel"/>
     <w:tmpl w:val="EE38A378"/>
@@ -23456,7 +25607,7 @@
       </w:rPr>
     </w:lvl>
   </w:abstractNum>
-  <w:abstractNum w:abstractNumId="54">
+  <w:abstractNum w:abstractNumId="59">
     <w:nsid w:val="51B85406"/>
     <w:multiLevelType w:val="hybridMultilevel"/>
     <w:tmpl w:val="570CD3CE"/>
@@ -23569,7 +25720,7 @@
       </w:rPr>
     </w:lvl>
   </w:abstractNum>
-  <w:abstractNum w:abstractNumId="55">
+  <w:abstractNum w:abstractNumId="60">
     <w:nsid w:val="53C57953"/>
     <w:multiLevelType w:val="hybridMultilevel"/>
     <w:tmpl w:val="49F47EFC"/>
@@ -23682,7 +25833,7 @@
       </w:rPr>
     </w:lvl>
   </w:abstractNum>
-  <w:abstractNum w:abstractNumId="56">
+  <w:abstractNum w:abstractNumId="61">
     <w:nsid w:val="545462EB"/>
     <w:multiLevelType w:val="hybridMultilevel"/>
     <w:tmpl w:val="7D9E7E28"/>
@@ -23795,7 +25946,7 @@
       </w:rPr>
     </w:lvl>
   </w:abstractNum>
-  <w:abstractNum w:abstractNumId="57">
+  <w:abstractNum w:abstractNumId="62">
     <w:nsid w:val="55A61843"/>
     <w:multiLevelType w:val="hybridMultilevel"/>
     <w:tmpl w:val="4CDCFB3A"/>
@@ -23908,7 +26059,120 @@
       </w:rPr>
     </w:lvl>
   </w:abstractNum>
-  <w:abstractNum w:abstractNumId="58">
+  <w:abstractNum w:abstractNumId="63">
+    <w:nsid w:val="56D909D7"/>
+    <w:multiLevelType w:val="hybridMultilevel"/>
+    <w:tmpl w:val="6CA682C0"/>
+    <w:lvl w:ilvl="0" w:tplc="04090001">
+      <w:start w:val="1"/>
+      <w:numFmt w:val="bullet"/>
+      <w:lvlText w:val=""/>
+      <w:lvlJc w:val="left"/>
+      <w:pPr>
+        <w:ind w:left="720" w:hanging="360"/>
+      </w:pPr>
+      <w:rPr>
+        <w:rFonts w:ascii="Symbol" w:hAnsi="Symbol" w:hint="default"/>
+      </w:rPr>
+    </w:lvl>
+    <w:lvl w:ilvl="1" w:tplc="04090003" w:tentative="1">
+      <w:start w:val="1"/>
+      <w:numFmt w:val="bullet"/>
+      <w:lvlText w:val="o"/>
+      <w:lvlJc w:val="left"/>
+      <w:pPr>
+        <w:ind w:left="1440" w:hanging="360"/>
+      </w:pPr>
+      <w:rPr>
+        <w:rFonts w:ascii="Courier New" w:hAnsi="Courier New" w:cs="Courier New" w:hint="default"/>
+      </w:rPr>
+    </w:lvl>
+    <w:lvl w:ilvl="2" w:tplc="04090005" w:tentative="1">
+      <w:start w:val="1"/>
+      <w:numFmt w:val="bullet"/>
+      <w:lvlText w:val=""/>
+      <w:lvlJc w:val="left"/>
+      <w:pPr>
+        <w:ind w:left="2160" w:hanging="360"/>
+      </w:pPr>
+      <w:rPr>
+        <w:rFonts w:ascii="Wingdings" w:hAnsi="Wingdings" w:hint="default"/>
+      </w:rPr>
+    </w:lvl>
+    <w:lvl w:ilvl="3" w:tplc="04090001" w:tentative="1">
+      <w:start w:val="1"/>
+      <w:numFmt w:val="bullet"/>
+      <w:lvlText w:val=""/>
+      <w:lvlJc w:val="left"/>
+      <w:pPr>
+        <w:ind w:left="2880" w:hanging="360"/>
+      </w:pPr>
+      <w:rPr>
+        <w:rFonts w:ascii="Symbol" w:hAnsi="Symbol" w:hint="default"/>
+      </w:rPr>
+    </w:lvl>
+    <w:lvl w:ilvl="4" w:tplc="04090003" w:tentative="1">
+      <w:start w:val="1"/>
+      <w:numFmt w:val="bullet"/>
+      <w:lvlText w:val="o"/>
+      <w:lvlJc w:val="left"/>
+      <w:pPr>
+        <w:ind w:left="3600" w:hanging="360"/>
+      </w:pPr>
+      <w:rPr>
+        <w:rFonts w:ascii="Courier New" w:hAnsi="Courier New" w:cs="Courier New" w:hint="default"/>
+      </w:rPr>
+    </w:lvl>
+    <w:lvl w:ilvl="5" w:tplc="04090005" w:tentative="1">
+      <w:start w:val="1"/>
+      <w:numFmt w:val="bullet"/>
+      <w:lvlText w:val=""/>
+      <w:lvlJc w:val="left"/>
+      <w:pPr>
+        <w:ind w:left="4320" w:hanging="360"/>
+      </w:pPr>
+      <w:rPr>
+        <w:rFonts w:ascii="Wingdings" w:hAnsi="Wingdings" w:hint="default"/>
+      </w:rPr>
+    </w:lvl>
+    <w:lvl w:ilvl="6" w:tplc="04090001" w:tentative="1">
+      <w:start w:val="1"/>
+      <w:numFmt w:val="bullet"/>
+      <w:lvlText w:val=""/>
+      <w:lvlJc w:val="left"/>
+      <w:pPr>
+        <w:ind w:left="5040" w:hanging="360"/>
+      </w:pPr>
+      <w:rPr>
+        <w:rFonts w:ascii="Symbol" w:hAnsi="Symbol" w:hint="default"/>
+      </w:rPr>
+    </w:lvl>
+    <w:lvl w:ilvl="7" w:tplc="04090003" w:tentative="1">
+      <w:start w:val="1"/>
+      <w:numFmt w:val="bullet"/>
+      <w:lvlText w:val="o"/>
+      <w:lvlJc w:val="left"/>
+      <w:pPr>
+        <w:ind w:left="5760" w:hanging="360"/>
+      </w:pPr>
+      <w:rPr>
+        <w:rFonts w:ascii="Courier New" w:hAnsi="Courier New" w:cs="Courier New" w:hint="default"/>
+      </w:rPr>
+    </w:lvl>
+    <w:lvl w:ilvl="8" w:tplc="04090005" w:tentative="1">
+      <w:start w:val="1"/>
+      <w:numFmt w:val="bullet"/>
+      <w:lvlText w:val=""/>
+      <w:lvlJc w:val="left"/>
+      <w:pPr>
+        <w:ind w:left="6480" w:hanging="360"/>
+      </w:pPr>
+      <w:rPr>
+        <w:rFonts w:ascii="Wingdings" w:hAnsi="Wingdings" w:hint="default"/>
+      </w:rPr>
+    </w:lvl>
+  </w:abstractNum>
+  <w:abstractNum w:abstractNumId="64">
     <w:nsid w:val="57EE1EB6"/>
     <w:multiLevelType w:val="hybridMultilevel"/>
     <w:tmpl w:val="EC1CB292"/>
@@ -24021,7 +26285,7 @@
       </w:rPr>
     </w:lvl>
   </w:abstractNum>
-  <w:abstractNum w:abstractNumId="59">
+  <w:abstractNum w:abstractNumId="65">
     <w:nsid w:val="5BAD49D2"/>
     <w:multiLevelType w:val="hybridMultilevel"/>
     <w:tmpl w:val="821258E0"/>
@@ -24134,7 +26398,7 @@
       </w:rPr>
     </w:lvl>
   </w:abstractNum>
-  <w:abstractNum w:abstractNumId="60">
+  <w:abstractNum w:abstractNumId="66">
     <w:nsid w:val="5F4A521E"/>
     <w:multiLevelType w:val="hybridMultilevel"/>
     <w:tmpl w:val="209686CE"/>
@@ -24247,7 +26511,7 @@
       </w:rPr>
     </w:lvl>
   </w:abstractNum>
-  <w:abstractNum w:abstractNumId="61">
+  <w:abstractNum w:abstractNumId="67">
     <w:nsid w:val="600B4453"/>
     <w:multiLevelType w:val="hybridMultilevel"/>
     <w:tmpl w:val="BD74A940"/>
@@ -24360,7 +26624,7 @@
       </w:rPr>
     </w:lvl>
   </w:abstractNum>
-  <w:abstractNum w:abstractNumId="62">
+  <w:abstractNum w:abstractNumId="68">
     <w:nsid w:val="60265933"/>
     <w:multiLevelType w:val="hybridMultilevel"/>
     <w:tmpl w:val="917E2FA8"/>
@@ -24473,7 +26737,7 @@
       </w:rPr>
     </w:lvl>
   </w:abstractNum>
-  <w:abstractNum w:abstractNumId="63">
+  <w:abstractNum w:abstractNumId="69">
     <w:nsid w:val="60BC4D0B"/>
     <w:multiLevelType w:val="hybridMultilevel"/>
     <w:tmpl w:val="D66ED378"/>
@@ -24586,7 +26850,7 @@
       </w:rPr>
     </w:lvl>
   </w:abstractNum>
-  <w:abstractNum w:abstractNumId="64">
+  <w:abstractNum w:abstractNumId="70">
     <w:nsid w:val="64393D6F"/>
     <w:multiLevelType w:val="hybridMultilevel"/>
     <w:tmpl w:val="2DC42892"/>
@@ -24699,7 +26963,7 @@
       </w:rPr>
     </w:lvl>
   </w:abstractNum>
-  <w:abstractNum w:abstractNumId="65">
+  <w:abstractNum w:abstractNumId="71">
     <w:nsid w:val="6527468E"/>
     <w:multiLevelType w:val="hybridMultilevel"/>
     <w:tmpl w:val="F166A0B6"/>
@@ -24812,7 +27076,7 @@
       </w:rPr>
     </w:lvl>
   </w:abstractNum>
-  <w:abstractNum w:abstractNumId="66">
+  <w:abstractNum w:abstractNumId="72">
     <w:nsid w:val="65FC40FD"/>
     <w:multiLevelType w:val="hybridMultilevel"/>
     <w:tmpl w:val="B85ADDEA"/>
@@ -24925,7 +27189,7 @@
       </w:rPr>
     </w:lvl>
   </w:abstractNum>
-  <w:abstractNum w:abstractNumId="67">
+  <w:abstractNum w:abstractNumId="73">
     <w:nsid w:val="660B7CD1"/>
     <w:multiLevelType w:val="hybridMultilevel"/>
     <w:tmpl w:val="532C3A68"/>
@@ -25038,7 +27302,7 @@
       </w:rPr>
     </w:lvl>
   </w:abstractNum>
-  <w:abstractNum w:abstractNumId="68">
+  <w:abstractNum w:abstractNumId="74">
     <w:nsid w:val="669D732B"/>
     <w:multiLevelType w:val="hybridMultilevel"/>
     <w:tmpl w:val="C3D8E25C"/>
@@ -25151,7 +27415,7 @@
       </w:rPr>
     </w:lvl>
   </w:abstractNum>
-  <w:abstractNum w:abstractNumId="69">
+  <w:abstractNum w:abstractNumId="75">
     <w:nsid w:val="66E53A9E"/>
     <w:multiLevelType w:val="hybridMultilevel"/>
     <w:tmpl w:val="EF401EBA"/>
@@ -25264,7 +27528,7 @@
       </w:rPr>
     </w:lvl>
   </w:abstractNum>
-  <w:abstractNum w:abstractNumId="70">
+  <w:abstractNum w:abstractNumId="76">
     <w:nsid w:val="6B4576B7"/>
     <w:multiLevelType w:val="hybridMultilevel"/>
     <w:tmpl w:val="17C897BE"/>
@@ -25377,7 +27641,7 @@
       </w:rPr>
     </w:lvl>
   </w:abstractNum>
-  <w:abstractNum w:abstractNumId="71">
+  <w:abstractNum w:abstractNumId="77">
     <w:nsid w:val="6B7F4008"/>
     <w:multiLevelType w:val="hybridMultilevel"/>
     <w:tmpl w:val="7BCCC3CA"/>
@@ -25490,7 +27754,7 @@
       </w:rPr>
     </w:lvl>
   </w:abstractNum>
-  <w:abstractNum w:abstractNumId="72">
+  <w:abstractNum w:abstractNumId="78">
     <w:nsid w:val="6C0E1FC9"/>
     <w:multiLevelType w:val="hybridMultilevel"/>
     <w:tmpl w:val="57DC1AA6"/>
@@ -25603,7 +27867,7 @@
       </w:rPr>
     </w:lvl>
   </w:abstractNum>
-  <w:abstractNum w:abstractNumId="73">
+  <w:abstractNum w:abstractNumId="79">
     <w:nsid w:val="6D4D0233"/>
     <w:multiLevelType w:val="hybridMultilevel"/>
     <w:tmpl w:val="B07E5F32"/>
@@ -25716,7 +27980,7 @@
       </w:rPr>
     </w:lvl>
   </w:abstractNum>
-  <w:abstractNum w:abstractNumId="74">
+  <w:abstractNum w:abstractNumId="80">
     <w:nsid w:val="6D773FBC"/>
     <w:multiLevelType w:val="hybridMultilevel"/>
     <w:tmpl w:val="137616A2"/>
@@ -25829,7 +28093,7 @@
       </w:rPr>
     </w:lvl>
   </w:abstractNum>
-  <w:abstractNum w:abstractNumId="75">
+  <w:abstractNum w:abstractNumId="81">
     <w:nsid w:val="6DD562CE"/>
     <w:multiLevelType w:val="hybridMultilevel"/>
     <w:tmpl w:val="5152363E"/>
@@ -25942,7 +28206,233 @@
       </w:rPr>
     </w:lvl>
   </w:abstractNum>
-  <w:abstractNum w:abstractNumId="76">
+  <w:abstractNum w:abstractNumId="82">
+    <w:nsid w:val="6DF0681E"/>
+    <w:multiLevelType w:val="hybridMultilevel"/>
+    <w:tmpl w:val="D2E2C38A"/>
+    <w:lvl w:ilvl="0" w:tplc="04090001">
+      <w:start w:val="1"/>
+      <w:numFmt w:val="bullet"/>
+      <w:lvlText w:val=""/>
+      <w:lvlJc w:val="left"/>
+      <w:pPr>
+        <w:ind w:left="720" w:hanging="360"/>
+      </w:pPr>
+      <w:rPr>
+        <w:rFonts w:ascii="Symbol" w:hAnsi="Symbol" w:hint="default"/>
+      </w:rPr>
+    </w:lvl>
+    <w:lvl w:ilvl="1" w:tplc="04090003" w:tentative="1">
+      <w:start w:val="1"/>
+      <w:numFmt w:val="bullet"/>
+      <w:lvlText w:val="o"/>
+      <w:lvlJc w:val="left"/>
+      <w:pPr>
+        <w:ind w:left="1440" w:hanging="360"/>
+      </w:pPr>
+      <w:rPr>
+        <w:rFonts w:ascii="Courier New" w:hAnsi="Courier New" w:cs="Courier New" w:hint="default"/>
+      </w:rPr>
+    </w:lvl>
+    <w:lvl w:ilvl="2" w:tplc="04090005" w:tentative="1">
+      <w:start w:val="1"/>
+      <w:numFmt w:val="bullet"/>
+      <w:lvlText w:val=""/>
+      <w:lvlJc w:val="left"/>
+      <w:pPr>
+        <w:ind w:left="2160" w:hanging="360"/>
+      </w:pPr>
+      <w:rPr>
+        <w:rFonts w:ascii="Wingdings" w:hAnsi="Wingdings" w:hint="default"/>
+      </w:rPr>
+    </w:lvl>
+    <w:lvl w:ilvl="3" w:tplc="04090001" w:tentative="1">
+      <w:start w:val="1"/>
+      <w:numFmt w:val="bullet"/>
+      <w:lvlText w:val=""/>
+      <w:lvlJc w:val="left"/>
+      <w:pPr>
+        <w:ind w:left="2880" w:hanging="360"/>
+      </w:pPr>
+      <w:rPr>
+        <w:rFonts w:ascii="Symbol" w:hAnsi="Symbol" w:hint="default"/>
+      </w:rPr>
+    </w:lvl>
+    <w:lvl w:ilvl="4" w:tplc="04090003" w:tentative="1">
+      <w:start w:val="1"/>
+      <w:numFmt w:val="bullet"/>
+      <w:lvlText w:val="o"/>
+      <w:lvlJc w:val="left"/>
+      <w:pPr>
+        <w:ind w:left="3600" w:hanging="360"/>
+      </w:pPr>
+      <w:rPr>
+        <w:rFonts w:ascii="Courier New" w:hAnsi="Courier New" w:cs="Courier New" w:hint="default"/>
+      </w:rPr>
+    </w:lvl>
+    <w:lvl w:ilvl="5" w:tplc="04090005" w:tentative="1">
+      <w:start w:val="1"/>
+      <w:numFmt w:val="bullet"/>
+      <w:lvlText w:val=""/>
+      <w:lvlJc w:val="left"/>
+      <w:pPr>
+        <w:ind w:left="4320" w:hanging="360"/>
+      </w:pPr>
+      <w:rPr>
+        <w:rFonts w:ascii="Wingdings" w:hAnsi="Wingdings" w:hint="default"/>
+      </w:rPr>
+    </w:lvl>
+    <w:lvl w:ilvl="6" w:tplc="04090001" w:tentative="1">
+      <w:start w:val="1"/>
+      <w:numFmt w:val="bullet"/>
+      <w:lvlText w:val=""/>
+      <w:lvlJc w:val="left"/>
+      <w:pPr>
+        <w:ind w:left="5040" w:hanging="360"/>
+      </w:pPr>
+      <w:rPr>
+        <w:rFonts w:ascii="Symbol" w:hAnsi="Symbol" w:hint="default"/>
+      </w:rPr>
+    </w:lvl>
+    <w:lvl w:ilvl="7" w:tplc="04090003" w:tentative="1">
+      <w:start w:val="1"/>
+      <w:numFmt w:val="bullet"/>
+      <w:lvlText w:val="o"/>
+      <w:lvlJc w:val="left"/>
+      <w:pPr>
+        <w:ind w:left="5760" w:hanging="360"/>
+      </w:pPr>
+      <w:rPr>
+        <w:rFonts w:ascii="Courier New" w:hAnsi="Courier New" w:cs="Courier New" w:hint="default"/>
+      </w:rPr>
+    </w:lvl>
+    <w:lvl w:ilvl="8" w:tplc="04090005" w:tentative="1">
+      <w:start w:val="1"/>
+      <w:numFmt w:val="bullet"/>
+      <w:lvlText w:val=""/>
+      <w:lvlJc w:val="left"/>
+      <w:pPr>
+        <w:ind w:left="6480" w:hanging="360"/>
+      </w:pPr>
+      <w:rPr>
+        <w:rFonts w:ascii="Wingdings" w:hAnsi="Wingdings" w:hint="default"/>
+      </w:rPr>
+    </w:lvl>
+  </w:abstractNum>
+  <w:abstractNum w:abstractNumId="83">
+    <w:nsid w:val="6E935BA5"/>
+    <w:multiLevelType w:val="hybridMultilevel"/>
+    <w:tmpl w:val="13923CD8"/>
+    <w:lvl w:ilvl="0" w:tplc="04090001">
+      <w:start w:val="1"/>
+      <w:numFmt w:val="bullet"/>
+      <w:lvlText w:val=""/>
+      <w:lvlJc w:val="left"/>
+      <w:pPr>
+        <w:ind w:left="720" w:hanging="360"/>
+      </w:pPr>
+      <w:rPr>
+        <w:rFonts w:ascii="Symbol" w:hAnsi="Symbol" w:hint="default"/>
+      </w:rPr>
+    </w:lvl>
+    <w:lvl w:ilvl="1" w:tplc="04090003" w:tentative="1">
+      <w:start w:val="1"/>
+      <w:numFmt w:val="bullet"/>
+      <w:lvlText w:val="o"/>
+      <w:lvlJc w:val="left"/>
+      <w:pPr>
+        <w:ind w:left="1440" w:hanging="360"/>
+      </w:pPr>
+      <w:rPr>
+        <w:rFonts w:ascii="Courier New" w:hAnsi="Courier New" w:cs="Courier New" w:hint="default"/>
+      </w:rPr>
+    </w:lvl>
+    <w:lvl w:ilvl="2" w:tplc="04090005" w:tentative="1">
+      <w:start w:val="1"/>
+      <w:numFmt w:val="bullet"/>
+      <w:lvlText w:val=""/>
+      <w:lvlJc w:val="left"/>
+      <w:pPr>
+        <w:ind w:left="2160" w:hanging="360"/>
+      </w:pPr>
+      <w:rPr>
+        <w:rFonts w:ascii="Wingdings" w:hAnsi="Wingdings" w:hint="default"/>
+      </w:rPr>
+    </w:lvl>
+    <w:lvl w:ilvl="3" w:tplc="04090001" w:tentative="1">
+      <w:start w:val="1"/>
+      <w:numFmt w:val="bullet"/>
+      <w:lvlText w:val=""/>
+      <w:lvlJc w:val="left"/>
+      <w:pPr>
+        <w:ind w:left="2880" w:hanging="360"/>
+      </w:pPr>
+      <w:rPr>
+        <w:rFonts w:ascii="Symbol" w:hAnsi="Symbol" w:hint="default"/>
+      </w:rPr>
+    </w:lvl>
+    <w:lvl w:ilvl="4" w:tplc="04090003" w:tentative="1">
+      <w:start w:val="1"/>
+      <w:numFmt w:val="bullet"/>
+      <w:lvlText w:val="o"/>
+      <w:lvlJc w:val="left"/>
+      <w:pPr>
+        <w:ind w:left="3600" w:hanging="360"/>
+      </w:pPr>
+      <w:rPr>
+        <w:rFonts w:ascii="Courier New" w:hAnsi="Courier New" w:cs="Courier New" w:hint="default"/>
+      </w:rPr>
+    </w:lvl>
+    <w:lvl w:ilvl="5" w:tplc="04090005" w:tentative="1">
+      <w:start w:val="1"/>
+      <w:numFmt w:val="bullet"/>
+      <w:lvlText w:val=""/>
+      <w:lvlJc w:val="left"/>
+      <w:pPr>
+        <w:ind w:left="4320" w:hanging="360"/>
+      </w:pPr>
+      <w:rPr>
+        <w:rFonts w:ascii="Wingdings" w:hAnsi="Wingdings" w:hint="default"/>
+      </w:rPr>
+    </w:lvl>
+    <w:lvl w:ilvl="6" w:tplc="04090001" w:tentative="1">
+      <w:start w:val="1"/>
+      <w:numFmt w:val="bullet"/>
+      <w:lvlText w:val=""/>
+      <w:lvlJc w:val="left"/>
+      <w:pPr>
+        <w:ind w:left="5040" w:hanging="360"/>
+      </w:pPr>
+      <w:rPr>
+        <w:rFonts w:ascii="Symbol" w:hAnsi="Symbol" w:hint="default"/>
+      </w:rPr>
+    </w:lvl>
+    <w:lvl w:ilvl="7" w:tplc="04090003" w:tentative="1">
+      <w:start w:val="1"/>
+      <w:numFmt w:val="bullet"/>
+      <w:lvlText w:val="o"/>
+      <w:lvlJc w:val="left"/>
+      <w:pPr>
+        <w:ind w:left="5760" w:hanging="360"/>
+      </w:pPr>
+      <w:rPr>
+        <w:rFonts w:ascii="Courier New" w:hAnsi="Courier New" w:cs="Courier New" w:hint="default"/>
+      </w:rPr>
+    </w:lvl>
+    <w:lvl w:ilvl="8" w:tplc="04090005" w:tentative="1">
+      <w:start w:val="1"/>
+      <w:numFmt w:val="bullet"/>
+      <w:lvlText w:val=""/>
+      <w:lvlJc w:val="left"/>
+      <w:pPr>
+        <w:ind w:left="6480" w:hanging="360"/>
+      </w:pPr>
+      <w:rPr>
+        <w:rFonts w:ascii="Wingdings" w:hAnsi="Wingdings" w:hint="default"/>
+      </w:rPr>
+    </w:lvl>
+  </w:abstractNum>
+  <w:abstractNum w:abstractNumId="84">
     <w:nsid w:val="711462A0"/>
     <w:multiLevelType w:val="hybridMultilevel"/>
     <w:tmpl w:val="A75E2BB4"/>
@@ -26055,7 +28545,7 @@
       </w:rPr>
     </w:lvl>
   </w:abstractNum>
-  <w:abstractNum w:abstractNumId="77">
+  <w:abstractNum w:abstractNumId="85">
     <w:nsid w:val="7275308B"/>
     <w:multiLevelType w:val="hybridMultilevel"/>
     <w:tmpl w:val="FF9CA6D6"/>
@@ -26168,7 +28658,120 @@
       </w:rPr>
     </w:lvl>
   </w:abstractNum>
-  <w:abstractNum w:abstractNumId="78">
+  <w:abstractNum w:abstractNumId="86">
+    <w:nsid w:val="73A436C4"/>
+    <w:multiLevelType w:val="hybridMultilevel"/>
+    <w:tmpl w:val="BCBAAA5E"/>
+    <w:lvl w:ilvl="0" w:tplc="04090001">
+      <w:start w:val="1"/>
+      <w:numFmt w:val="bullet"/>
+      <w:lvlText w:val=""/>
+      <w:lvlJc w:val="left"/>
+      <w:pPr>
+        <w:ind w:left="720" w:hanging="360"/>
+      </w:pPr>
+      <w:rPr>
+        <w:rFonts w:ascii="Symbol" w:hAnsi="Symbol" w:hint="default"/>
+      </w:rPr>
+    </w:lvl>
+    <w:lvl w:ilvl="1" w:tplc="04090003" w:tentative="1">
+      <w:start w:val="1"/>
+      <w:numFmt w:val="bullet"/>
+      <w:lvlText w:val="o"/>
+      <w:lvlJc w:val="left"/>
+      <w:pPr>
+        <w:ind w:left="1440" w:hanging="360"/>
+      </w:pPr>
+      <w:rPr>
+        <w:rFonts w:ascii="Courier New" w:hAnsi="Courier New" w:cs="Courier New" w:hint="default"/>
+      </w:rPr>
+    </w:lvl>
+    <w:lvl w:ilvl="2" w:tplc="04090005" w:tentative="1">
+      <w:start w:val="1"/>
+      <w:numFmt w:val="bullet"/>
+      <w:lvlText w:val=""/>
+      <w:lvlJc w:val="left"/>
+      <w:pPr>
+        <w:ind w:left="2160" w:hanging="360"/>
+      </w:pPr>
+      <w:rPr>
+        <w:rFonts w:ascii="Wingdings" w:hAnsi="Wingdings" w:hint="default"/>
+      </w:rPr>
+    </w:lvl>
+    <w:lvl w:ilvl="3" w:tplc="04090001" w:tentative="1">
+      <w:start w:val="1"/>
+      <w:numFmt w:val="bullet"/>
+      <w:lvlText w:val=""/>
+      <w:lvlJc w:val="left"/>
+      <w:pPr>
+        <w:ind w:left="2880" w:hanging="360"/>
+      </w:pPr>
+      <w:rPr>
+        <w:rFonts w:ascii="Symbol" w:hAnsi="Symbol" w:hint="default"/>
+      </w:rPr>
+    </w:lvl>
+    <w:lvl w:ilvl="4" w:tplc="04090003" w:tentative="1">
+      <w:start w:val="1"/>
+      <w:numFmt w:val="bullet"/>
+      <w:lvlText w:val="o"/>
+      <w:lvlJc w:val="left"/>
+      <w:pPr>
+        <w:ind w:left="3600" w:hanging="360"/>
+      </w:pPr>
+      <w:rPr>
+        <w:rFonts w:ascii="Courier New" w:hAnsi="Courier New" w:cs="Courier New" w:hint="default"/>
+      </w:rPr>
+    </w:lvl>
+    <w:lvl w:ilvl="5" w:tplc="04090005" w:tentative="1">
+      <w:start w:val="1"/>
+      <w:numFmt w:val="bullet"/>
+      <w:lvlText w:val=""/>
+      <w:lvlJc w:val="left"/>
+      <w:pPr>
+        <w:ind w:left="4320" w:hanging="360"/>
+      </w:pPr>
+      <w:rPr>
+        <w:rFonts w:ascii="Wingdings" w:hAnsi="Wingdings" w:hint="default"/>
+      </w:rPr>
+    </w:lvl>
+    <w:lvl w:ilvl="6" w:tplc="04090001" w:tentative="1">
+      <w:start w:val="1"/>
+      <w:numFmt w:val="bullet"/>
+      <w:lvlText w:val=""/>
+      <w:lvlJc w:val="left"/>
+      <w:pPr>
+        <w:ind w:left="5040" w:hanging="360"/>
+      </w:pPr>
+      <w:rPr>
+        <w:rFonts w:ascii="Symbol" w:hAnsi="Symbol" w:hint="default"/>
+      </w:rPr>
+    </w:lvl>
+    <w:lvl w:ilvl="7" w:tplc="04090003" w:tentative="1">
+      <w:start w:val="1"/>
+      <w:numFmt w:val="bullet"/>
+      <w:lvlText w:val="o"/>
+      <w:lvlJc w:val="left"/>
+      <w:pPr>
+        <w:ind w:left="5760" w:hanging="360"/>
+      </w:pPr>
+      <w:rPr>
+        <w:rFonts w:ascii="Courier New" w:hAnsi="Courier New" w:cs="Courier New" w:hint="default"/>
+      </w:rPr>
+    </w:lvl>
+    <w:lvl w:ilvl="8" w:tplc="04090005" w:tentative="1">
+      <w:start w:val="1"/>
+      <w:numFmt w:val="bullet"/>
+      <w:lvlText w:val=""/>
+      <w:lvlJc w:val="left"/>
+      <w:pPr>
+        <w:ind w:left="6480" w:hanging="360"/>
+      </w:pPr>
+      <w:rPr>
+        <w:rFonts w:ascii="Wingdings" w:hAnsi="Wingdings" w:hint="default"/>
+      </w:rPr>
+    </w:lvl>
+  </w:abstractNum>
+  <w:abstractNum w:abstractNumId="87">
     <w:nsid w:val="74250E54"/>
     <w:multiLevelType w:val="hybridMultilevel"/>
     <w:tmpl w:val="A134D038"/>
@@ -26281,7 +28884,7 @@
       </w:rPr>
     </w:lvl>
   </w:abstractNum>
-  <w:abstractNum w:abstractNumId="79">
+  <w:abstractNum w:abstractNumId="88">
     <w:nsid w:val="766B28E7"/>
     <w:multiLevelType w:val="hybridMultilevel"/>
     <w:tmpl w:val="AFDCF620"/>
@@ -26394,7 +28997,7 @@
       </w:rPr>
     </w:lvl>
   </w:abstractNum>
-  <w:abstractNum w:abstractNumId="80">
+  <w:abstractNum w:abstractNumId="89">
     <w:nsid w:val="766C71C8"/>
     <w:multiLevelType w:val="hybridMultilevel"/>
     <w:tmpl w:val="FC0CF594"/>
@@ -26507,7 +29110,7 @@
       </w:rPr>
     </w:lvl>
   </w:abstractNum>
-  <w:abstractNum w:abstractNumId="81">
+  <w:abstractNum w:abstractNumId="90">
     <w:nsid w:val="7BC6260F"/>
     <w:multiLevelType w:val="hybridMultilevel"/>
     <w:tmpl w:val="70B89D58"/>
@@ -26620,7 +29223,7 @@
       </w:rPr>
     </w:lvl>
   </w:abstractNum>
-  <w:abstractNum w:abstractNumId="82">
+  <w:abstractNum w:abstractNumId="91">
     <w:nsid w:val="7D1F61ED"/>
     <w:multiLevelType w:val="hybridMultilevel"/>
     <w:tmpl w:val="22882AE2"/>
@@ -26733,7 +29336,7 @@
       </w:rPr>
     </w:lvl>
   </w:abstractNum>
-  <w:abstractNum w:abstractNumId="83">
+  <w:abstractNum w:abstractNumId="92">
     <w:nsid w:val="7D6E4B48"/>
     <w:multiLevelType w:val="hybridMultilevel"/>
     <w:tmpl w:val="853E1CF2"/>
@@ -26847,31 +29450,31 @@
     </w:lvl>
   </w:abstractNum>
   <w:num w:numId="1">
-    <w:abstractNumId w:val="55"/>
+    <w:abstractNumId w:val="60"/>
   </w:num>
   <w:num w:numId="2">
     <w:abstractNumId w:val="2"/>
   </w:num>
   <w:num w:numId="3">
-    <w:abstractNumId w:val="58"/>
+    <w:abstractNumId w:val="64"/>
   </w:num>
   <w:num w:numId="4">
-    <w:abstractNumId w:val="46"/>
+    <w:abstractNumId w:val="51"/>
   </w:num>
   <w:num w:numId="5">
-    <w:abstractNumId w:val="45"/>
+    <w:abstractNumId w:val="50"/>
   </w:num>
   <w:num w:numId="6">
-    <w:abstractNumId w:val="82"/>
+    <w:abstractNumId w:val="91"/>
   </w:num>
   <w:num w:numId="7">
-    <w:abstractNumId w:val="52"/>
+    <w:abstractNumId w:val="57"/>
   </w:num>
   <w:num w:numId="8">
     <w:abstractNumId w:val="24"/>
   </w:num>
   <w:num w:numId="9">
-    <w:abstractNumId w:val="74"/>
+    <w:abstractNumId w:val="80"/>
   </w:num>
   <w:num w:numId="10">
     <w:abstractNumId w:val="18"/>
@@ -26880,79 +29483,79 @@
     <w:abstractNumId w:val="0"/>
   </w:num>
   <w:num w:numId="12">
-    <w:abstractNumId w:val="77"/>
+    <w:abstractNumId w:val="85"/>
   </w:num>
   <w:num w:numId="13">
-    <w:abstractNumId w:val="39"/>
+    <w:abstractNumId w:val="42"/>
   </w:num>
   <w:num w:numId="14">
-    <w:abstractNumId w:val="61"/>
+    <w:abstractNumId w:val="67"/>
   </w:num>
   <w:num w:numId="15">
     <w:abstractNumId w:val="19"/>
   </w:num>
   <w:num w:numId="16">
-    <w:abstractNumId w:val="83"/>
+    <w:abstractNumId w:val="92"/>
   </w:num>
   <w:num w:numId="17">
-    <w:abstractNumId w:val="72"/>
+    <w:abstractNumId w:val="78"/>
   </w:num>
   <w:num w:numId="18">
-    <w:abstractNumId w:val="59"/>
+    <w:abstractNumId w:val="65"/>
   </w:num>
   <w:num w:numId="19">
-    <w:abstractNumId w:val="34"/>
+    <w:abstractNumId w:val="36"/>
   </w:num>
   <w:num w:numId="20">
     <w:abstractNumId w:val="5"/>
   </w:num>
   <w:num w:numId="21">
-    <w:abstractNumId w:val="28"/>
+    <w:abstractNumId w:val="29"/>
   </w:num>
   <w:num w:numId="22">
     <w:abstractNumId w:val="15"/>
   </w:num>
   <w:num w:numId="23">
-    <w:abstractNumId w:val="76"/>
+    <w:abstractNumId w:val="84"/>
   </w:num>
   <w:num w:numId="24">
-    <w:abstractNumId w:val="32"/>
+    <w:abstractNumId w:val="34"/>
   </w:num>
   <w:num w:numId="25">
-    <w:abstractNumId w:val="60"/>
+    <w:abstractNumId w:val="66"/>
   </w:num>
   <w:num w:numId="26">
     <w:abstractNumId w:val="10"/>
   </w:num>
   <w:num w:numId="27">
-    <w:abstractNumId w:val="49"/>
+    <w:abstractNumId w:val="54"/>
   </w:num>
   <w:num w:numId="28">
     <w:abstractNumId w:val="7"/>
   </w:num>
   <w:num w:numId="29">
-    <w:abstractNumId w:val="57"/>
+    <w:abstractNumId w:val="62"/>
   </w:num>
   <w:num w:numId="30">
-    <w:abstractNumId w:val="40"/>
+    <w:abstractNumId w:val="44"/>
   </w:num>
   <w:num w:numId="31">
-    <w:abstractNumId w:val="79"/>
+    <w:abstractNumId w:val="88"/>
   </w:num>
   <w:num w:numId="32">
-    <w:abstractNumId w:val="78"/>
+    <w:abstractNumId w:val="87"/>
   </w:num>
   <w:num w:numId="33">
-    <w:abstractNumId w:val="69"/>
+    <w:abstractNumId w:val="75"/>
   </w:num>
   <w:num w:numId="34">
-    <w:abstractNumId w:val="38"/>
+    <w:abstractNumId w:val="41"/>
   </w:num>
   <w:num w:numId="35">
-    <w:abstractNumId w:val="48"/>
+    <w:abstractNumId w:val="53"/>
   </w:num>
   <w:num w:numId="36">
-    <w:abstractNumId w:val="35"/>
+    <w:abstractNumId w:val="37"/>
   </w:num>
   <w:num w:numId="37">
     <w:abstractNumId w:val="14"/>
@@ -26961,91 +29564,91 @@
     <w:abstractNumId w:val="3"/>
   </w:num>
   <w:num w:numId="39">
-    <w:abstractNumId w:val="62"/>
+    <w:abstractNumId w:val="68"/>
   </w:num>
   <w:num w:numId="40">
-    <w:abstractNumId w:val="31"/>
+    <w:abstractNumId w:val="32"/>
   </w:num>
   <w:num w:numId="41">
     <w:abstractNumId w:val="20"/>
   </w:num>
   <w:num w:numId="42">
-    <w:abstractNumId w:val="73"/>
+    <w:abstractNumId w:val="79"/>
   </w:num>
   <w:num w:numId="43">
     <w:abstractNumId w:val="17"/>
   </w:num>
   <w:num w:numId="44">
-    <w:abstractNumId w:val="30"/>
+    <w:abstractNumId w:val="31"/>
   </w:num>
   <w:num w:numId="45">
-    <w:abstractNumId w:val="54"/>
+    <w:abstractNumId w:val="59"/>
   </w:num>
   <w:num w:numId="46">
-    <w:abstractNumId w:val="80"/>
+    <w:abstractNumId w:val="89"/>
   </w:num>
   <w:num w:numId="47">
-    <w:abstractNumId w:val="36"/>
+    <w:abstractNumId w:val="38"/>
   </w:num>
   <w:num w:numId="48">
-    <w:abstractNumId w:val="66"/>
+    <w:abstractNumId w:val="72"/>
   </w:num>
   <w:num w:numId="49">
-    <w:abstractNumId w:val="44"/>
+    <w:abstractNumId w:val="49"/>
   </w:num>
   <w:num w:numId="50">
     <w:abstractNumId w:val="8"/>
   </w:num>
   <w:num w:numId="51">
-    <w:abstractNumId w:val="51"/>
+    <w:abstractNumId w:val="56"/>
   </w:num>
   <w:num w:numId="52">
-    <w:abstractNumId w:val="27"/>
+    <w:abstractNumId w:val="28"/>
   </w:num>
   <w:num w:numId="53">
-    <w:abstractNumId w:val="37"/>
+    <w:abstractNumId w:val="39"/>
   </w:num>
   <w:num w:numId="54">
-    <w:abstractNumId w:val="75"/>
+    <w:abstractNumId w:val="81"/>
   </w:num>
   <w:num w:numId="55">
-    <w:abstractNumId w:val="33"/>
+    <w:abstractNumId w:val="35"/>
   </w:num>
   <w:num w:numId="56">
-    <w:abstractNumId w:val="53"/>
+    <w:abstractNumId w:val="58"/>
   </w:num>
   <w:num w:numId="57">
-    <w:abstractNumId w:val="25"/>
+    <w:abstractNumId w:val="26"/>
   </w:num>
   <w:num w:numId="58">
-    <w:abstractNumId w:val="81"/>
+    <w:abstractNumId w:val="90"/>
   </w:num>
   <w:num w:numId="59">
-    <w:abstractNumId w:val="71"/>
+    <w:abstractNumId w:val="77"/>
   </w:num>
   <w:num w:numId="60">
-    <w:abstractNumId w:val="70"/>
+    <w:abstractNumId w:val="76"/>
   </w:num>
   <w:num w:numId="61">
     <w:abstractNumId w:val="1"/>
   </w:num>
   <w:num w:numId="62">
-    <w:abstractNumId w:val="67"/>
+    <w:abstractNumId w:val="73"/>
   </w:num>
   <w:num w:numId="63">
     <w:abstractNumId w:val="12"/>
   </w:num>
   <w:num w:numId="64">
-    <w:abstractNumId w:val="29"/>
+    <w:abstractNumId w:val="30"/>
   </w:num>
   <w:num w:numId="65">
-    <w:abstractNumId w:val="47"/>
+    <w:abstractNumId w:val="52"/>
   </w:num>
   <w:num w:numId="66">
-    <w:abstractNumId w:val="63"/>
+    <w:abstractNumId w:val="69"/>
   </w:num>
   <w:num w:numId="67">
-    <w:abstractNumId w:val="42"/>
+    <w:abstractNumId w:val="46"/>
   </w:num>
   <w:num w:numId="68">
     <w:abstractNumId w:val="21"/>
@@ -27054,7 +29657,7 @@
     <w:abstractNumId w:val="23"/>
   </w:num>
   <w:num w:numId="70">
-    <w:abstractNumId w:val="56"/>
+    <w:abstractNumId w:val="61"/>
   </w:num>
   <w:num w:numId="71">
     <w:abstractNumId w:val="4"/>
@@ -27066,25 +29669,25 @@
     <w:abstractNumId w:val="6"/>
   </w:num>
   <w:num w:numId="74">
-    <w:abstractNumId w:val="50"/>
+    <w:abstractNumId w:val="55"/>
   </w:num>
   <w:num w:numId="75">
     <w:abstractNumId w:val="11"/>
   </w:num>
   <w:num w:numId="76">
-    <w:abstractNumId w:val="43"/>
+    <w:abstractNumId w:val="48"/>
   </w:num>
   <w:num w:numId="77">
-    <w:abstractNumId w:val="68"/>
+    <w:abstractNumId w:val="74"/>
   </w:num>
   <w:num w:numId="78">
-    <w:abstractNumId w:val="41"/>
+    <w:abstractNumId w:val="45"/>
   </w:num>
   <w:num w:numId="79">
-    <w:abstractNumId w:val="64"/>
+    <w:abstractNumId w:val="70"/>
   </w:num>
   <w:num w:numId="80">
-    <w:abstractNumId w:val="65"/>
+    <w:abstractNumId w:val="71"/>
   </w:num>
   <w:num w:numId="81">
     <w:abstractNumId w:val="13"/>
@@ -27093,12 +29696,39 @@
     <w:abstractNumId w:val="16"/>
   </w:num>
   <w:num w:numId="83">
-    <w:abstractNumId w:val="26"/>
+    <w:abstractNumId w:val="27"/>
   </w:num>
   <w:num w:numId="84">
     <w:abstractNumId w:val="9"/>
   </w:num>
-  <w:numIdMacAtCleanup w:val="79"/>
+  <w:num w:numId="85">
+    <w:abstractNumId w:val="82"/>
+  </w:num>
+  <w:num w:numId="86">
+    <w:abstractNumId w:val="86"/>
+  </w:num>
+  <w:num w:numId="87">
+    <w:abstractNumId w:val="83"/>
+  </w:num>
+  <w:num w:numId="88">
+    <w:abstractNumId w:val="63"/>
+  </w:num>
+  <w:num w:numId="89">
+    <w:abstractNumId w:val="40"/>
+  </w:num>
+  <w:num w:numId="90">
+    <w:abstractNumId w:val="33"/>
+  </w:num>
+  <w:num w:numId="91">
+    <w:abstractNumId w:val="47"/>
+  </w:num>
+  <w:num w:numId="92">
+    <w:abstractNumId w:val="25"/>
+  </w:num>
+  <w:num w:numId="93">
+    <w:abstractNumId w:val="43"/>
+  </w:num>
+  <w:numIdMacAtCleanup w:val="93"/>
 </w:numbering>
 </file>
 
@@ -28756,7 +31386,7 @@
 </file>
 
 <file path=customXml/itemProps1.xml><?xml version="1.0" encoding="utf-8"?>
-<ds:datastoreItem xmlns:ds="http://schemas.openxmlformats.org/officeDocument/2006/customXml" ds:itemID="{054004CB-53A6-41EA-8988-E5E30FD4479B}">
+<ds:datastoreItem xmlns:ds="http://schemas.openxmlformats.org/officeDocument/2006/customXml" ds:itemID="{F1C17695-A36C-4156-95FB-F6D7F30C8B5C}">
   <ds:schemaRefs>
     <ds:schemaRef ds:uri="http://schemas.openxmlformats.org/officeDocument/2006/bibliography"/>
   </ds:schemaRefs>

</xml_diff>